<commit_message>
Added 5th Day topics
</commit_message>
<xml_diff>
--- a/PythonAdvanceTrainingSchedule.docx
+++ b/PythonAdvanceTrainingSchedule.docx
@@ -1,6 +1,6 @@
 
 <file path=word/document.xml><?xml version="1.0" encoding="utf-8"?>
-<w:document xmlns:wpc="http://schemas.microsoft.com/office/word/2010/wordprocessingCanvas" xmlns:cx="http://schemas.microsoft.com/office/drawing/2014/chartex" xmlns:cx1="http://schemas.microsoft.com/office/drawing/2015/9/8/chartex" xmlns:cx2="http://schemas.microsoft.com/office/drawing/2015/10/21/chartex" xmlns:cx3="http://schemas.microsoft.com/office/drawing/2016/5/9/chartex" xmlns:cx4="http://schemas.microsoft.com/office/drawing/2016/5/10/chartex" xmlns:cx5="http://schemas.microsoft.com/office/drawing/2016/5/11/chartex" xmlns:mc="http://schemas.openxmlformats.org/markup-compatibility/2006" xmlns:o="urn:schemas-microsoft-com:office:office" xmlns:r="http://schemas.openxmlformats.org/officeDocument/2006/relationships" xmlns:m="http://schemas.openxmlformats.org/officeDocument/2006/math" xmlns:v="urn:schemas-microsoft-com:vml" xmlns:wp14="http://schemas.microsoft.com/office/word/2010/wordprocessingDrawing" xmlns:wp="http://schemas.openxmlformats.org/drawingml/2006/wordprocessingDrawing" xmlns:w10="urn:schemas-microsoft-com:office:word" xmlns:w="http://schemas.openxmlformats.org/wordprocessingml/2006/main" xmlns:w14="http://schemas.microsoft.com/office/word/2010/wordml" xmlns:w15="http://schemas.microsoft.com/office/word/2012/wordml" xmlns:w16se="http://schemas.microsoft.com/office/word/2015/wordml/symex" xmlns:wpg="http://schemas.microsoft.com/office/word/2010/wordprocessingGroup" xmlns:wpi="http://schemas.microsoft.com/office/word/2010/wordprocessingInk" xmlns:wne="http://schemas.microsoft.com/office/word/2006/wordml" xmlns:wps="http://schemas.microsoft.com/office/word/2010/wordprocessingShape" mc:Ignorable="w14 w15 w16se wp14">
+<w:document xmlns:ve="http://schemas.openxmlformats.org/markup-compatibility/2006" xmlns:o="urn:schemas-microsoft-com:office:office" xmlns:r="http://schemas.openxmlformats.org/officeDocument/2006/relationships" xmlns:m="http://schemas.openxmlformats.org/officeDocument/2006/math" xmlns:v="urn:schemas-microsoft-com:vml" xmlns:wp="http://schemas.openxmlformats.org/drawingml/2006/wordprocessingDrawing" xmlns:w10="urn:schemas-microsoft-com:office:word" xmlns:w="http://schemas.openxmlformats.org/wordprocessingml/2006/main" xmlns:wne="http://schemas.microsoft.com/office/word/2006/wordml">
   <w:body>
     <w:p>
       <w:pPr>
@@ -34,12 +34,6 @@
           <w:b/>
         </w:rPr>
         <w:t>2018</w:t>
-      </w:r>
-      <w:r>
-        <w:rPr>
-          <w:b/>
-        </w:rPr>
-        <w:t xml:space="preserve"> </w:t>
       </w:r>
     </w:p>
     <w:p>
@@ -49,8 +43,16 @@
           <w:ilvl w:val="0"/>
           <w:numId w:val="22"/>
         </w:numPr>
-      </w:pPr>
-      <w:r>
+        <w:rPr>
+          <w:color w:val="538135" w:themeColor="accent6" w:themeShade="BF"/>
+          <w:highlight w:val="yellow"/>
+        </w:rPr>
+      </w:pPr>
+      <w:r>
+        <w:rPr>
+          <w:color w:val="538135" w:themeColor="accent6" w:themeShade="BF"/>
+          <w:highlight w:val="yellow"/>
+        </w:rPr>
         <w:t>Introduction to python</w:t>
       </w:r>
     </w:p>
@@ -61,8 +63,16 @@
           <w:ilvl w:val="0"/>
           <w:numId w:val="22"/>
         </w:numPr>
-      </w:pPr>
-      <w:r>
+        <w:rPr>
+          <w:color w:val="538135" w:themeColor="accent6" w:themeShade="BF"/>
+          <w:highlight w:val="yellow"/>
+        </w:rPr>
+      </w:pPr>
+      <w:r>
+        <w:rPr>
+          <w:color w:val="538135" w:themeColor="accent6" w:themeShade="BF"/>
+          <w:highlight w:val="yellow"/>
+        </w:rPr>
         <w:t>Python Installations</w:t>
       </w:r>
     </w:p>
@@ -73,8 +83,16 @@
           <w:ilvl w:val="0"/>
           <w:numId w:val="22"/>
         </w:numPr>
-      </w:pPr>
-      <w:r>
+        <w:rPr>
+          <w:color w:val="538135" w:themeColor="accent6" w:themeShade="BF"/>
+          <w:highlight w:val="yellow"/>
+        </w:rPr>
+      </w:pPr>
+      <w:r>
+        <w:rPr>
+          <w:color w:val="538135" w:themeColor="accent6" w:themeShade="BF"/>
+          <w:highlight w:val="yellow"/>
+        </w:rPr>
         <w:t>Python inbuilt libraries</w:t>
       </w:r>
     </w:p>
@@ -85,8 +103,16 @@
           <w:ilvl w:val="0"/>
           <w:numId w:val="22"/>
         </w:numPr>
-      </w:pPr>
-      <w:r>
+        <w:rPr>
+          <w:color w:val="538135" w:themeColor="accent6" w:themeShade="BF"/>
+          <w:highlight w:val="yellow"/>
+        </w:rPr>
+      </w:pPr>
+      <w:r>
+        <w:rPr>
+          <w:color w:val="538135" w:themeColor="accent6" w:themeShade="BF"/>
+          <w:highlight w:val="yellow"/>
+        </w:rPr>
         <w:t>Python Data Types and its usage</w:t>
       </w:r>
     </w:p>
@@ -98,13 +124,138 @@
         <w:t>2:</w:t>
       </w:r>
       <w:r>
-        <w:t xml:space="preserve"> </w:t>
-      </w:r>
-      <w:r>
         <w:rPr>
           <w:b/>
         </w:rPr>
         <w:t>26 -May-</w:t>
+      </w:r>
+      <w:r>
+        <w:rPr>
+          <w:b/>
+        </w:rPr>
+        <w:t>2018</w:t>
+      </w:r>
+    </w:p>
+    <w:p>
+      <w:pPr>
+        <w:pStyle w:val="ListParagraph"/>
+        <w:numPr>
+          <w:ilvl w:val="0"/>
+          <w:numId w:val="22"/>
+        </w:numPr>
+        <w:rPr>
+          <w:color w:val="538135" w:themeColor="accent6" w:themeShade="BF"/>
+          <w:highlight w:val="yellow"/>
+        </w:rPr>
+      </w:pPr>
+      <w:r>
+        <w:rPr>
+          <w:color w:val="538135" w:themeColor="accent6" w:themeShade="BF"/>
+          <w:highlight w:val="yellow"/>
+        </w:rPr>
+        <w:t>Python Data Types and its usage</w:t>
+      </w:r>
+    </w:p>
+    <w:p>
+      <w:pPr>
+        <w:pStyle w:val="ListParagraph"/>
+        <w:numPr>
+          <w:ilvl w:val="0"/>
+          <w:numId w:val="22"/>
+        </w:numPr>
+        <w:rPr>
+          <w:color w:val="538135" w:themeColor="accent6" w:themeShade="BF"/>
+          <w:highlight w:val="yellow"/>
+        </w:rPr>
+      </w:pPr>
+      <w:r>
+        <w:rPr>
+          <w:color w:val="538135" w:themeColor="accent6" w:themeShade="BF"/>
+          <w:highlight w:val="yellow"/>
+        </w:rPr>
+        <w:t>Usage of different data Types in robot framework</w:t>
+      </w:r>
+    </w:p>
+    <w:p>
+      <w:pPr>
+        <w:pStyle w:val="ListParagraph"/>
+        <w:numPr>
+          <w:ilvl w:val="0"/>
+          <w:numId w:val="22"/>
+        </w:numPr>
+        <w:rPr>
+          <w:color w:val="538135" w:themeColor="accent6" w:themeShade="BF"/>
+          <w:highlight w:val="yellow"/>
+        </w:rPr>
+      </w:pPr>
+      <w:r>
+        <w:rPr>
+          <w:color w:val="538135" w:themeColor="accent6" w:themeShade="BF"/>
+          <w:highlight w:val="yellow"/>
+        </w:rPr>
+        <w:t>p</w:t>
+      </w:r>
+      <w:r>
+        <w:rPr>
+          <w:color w:val="538135" w:themeColor="accent6" w:themeShade="BF"/>
+          <w:highlight w:val="yellow"/>
+        </w:rPr>
+        <w:t>ython Data Types and its usage</w:t>
+      </w:r>
+    </w:p>
+    <w:p>
+      <w:r>
+        <w:t>D</w:t>
+      </w:r>
+      <w:r>
+        <w:t xml:space="preserve">ay_3: </w:t>
+      </w:r>
+      <w:r>
+        <w:rPr>
+          <w:b/>
+        </w:rPr>
+        <w:t>01 -June-2018</w:t>
+      </w:r>
+    </w:p>
+    <w:p>
+      <w:pPr>
+        <w:pStyle w:val="ListParagraph"/>
+        <w:numPr>
+          <w:ilvl w:val="0"/>
+          <w:numId w:val="22"/>
+        </w:numPr>
+        <w:rPr>
+          <w:color w:val="538135" w:themeColor="accent6" w:themeShade="BF"/>
+          <w:highlight w:val="yellow"/>
+        </w:rPr>
+      </w:pPr>
+      <w:r>
+        <w:rPr>
+          <w:color w:val="538135" w:themeColor="accent6" w:themeShade="BF"/>
+          <w:highlight w:val="yellow"/>
+        </w:rPr>
+        <w:t>L</w:t>
+      </w:r>
+      <w:r>
+        <w:rPr>
+          <w:color w:val="538135" w:themeColor="accent6" w:themeShade="BF"/>
+          <w:highlight w:val="yellow"/>
+        </w:rPr>
+        <w:t>oops and Control Variables</w:t>
+      </w:r>
+    </w:p>
+    <w:p>
+      <w:r>
+        <w:t>D</w:t>
+      </w:r>
+      <w:r>
+        <w:t xml:space="preserve">ay_4: </w:t>
+      </w:r>
+      <w:r>
+        <w:rPr>
+          <w:b/>
+        </w:rPr>
+        <w:t>02 -June-</w:t>
       </w:r>
       <w:r>
         <w:rPr>
@@ -120,9 +271,17 @@
           <w:ilvl w:val="0"/>
           <w:numId w:val="26"/>
         </w:numPr>
-      </w:pPr>
-      <w:r>
-        <w:t>Python Data Types and its usage</w:t>
+        <w:rPr>
+          <w:color w:val="538135" w:themeColor="accent6" w:themeShade="BF"/>
+          <w:highlight w:val="yellow"/>
+        </w:rPr>
+      </w:pPr>
+      <w:r>
+        <w:rPr>
+          <w:color w:val="538135" w:themeColor="accent6" w:themeShade="BF"/>
+          <w:highlight w:val="yellow"/>
+        </w:rPr>
+        <w:t>Functions</w:t>
       </w:r>
     </w:p>
     <w:p>
@@ -134,7 +293,24 @@
         </w:numPr>
       </w:pPr>
       <w:r>
-        <w:t>Usage of different data Types in robot framework</w:t>
+        <w:t>Iterables and Iterators</w:t>
+      </w:r>
+    </w:p>
+    <w:p>
+      <w:r>
+        <w:t xml:space="preserve">Day_5: </w:t>
+      </w:r>
+      <w:r>
+        <w:rPr>
+          <w:b/>
+        </w:rPr>
+        <w:t>08 -June-</w:t>
+      </w:r>
+      <w:r>
+        <w:rPr>
+          <w:b/>
+        </w:rPr>
+        <w:t>2018</w:t>
       </w:r>
     </w:p>
     <w:p>
@@ -144,12 +320,64 @@
           <w:ilvl w:val="0"/>
           <w:numId w:val="26"/>
         </w:numPr>
-      </w:pPr>
-      <w:r>
-        <w:t>p</w:t>
-      </w:r>
-      <w:r>
-        <w:t>ython Data Types and its usage</w:t>
+        <w:rPr>
+          <w:color w:val="538135" w:themeColor="accent6" w:themeShade="BF"/>
+          <w:highlight w:val="yellow"/>
+        </w:rPr>
+      </w:pPr>
+      <w:r>
+        <w:rPr>
+          <w:color w:val="538135" w:themeColor="accent6" w:themeShade="BF"/>
+          <w:highlight w:val="yellow"/>
+        </w:rPr>
+        <w:t>Objects and Classes</w:t>
+      </w:r>
+    </w:p>
+    <w:p>
+      <w:pPr>
+        <w:pStyle w:val="ListParagraph"/>
+        <w:numPr>
+          <w:ilvl w:val="0"/>
+          <w:numId w:val="29"/>
+        </w:numPr>
+      </w:pPr>
+      <w:r>
+        <w:t>Usage of python code in robot framework</w:t>
+      </w:r>
+    </w:p>
+    <w:p>
+      <w:r>
+        <w:t>Day_6:</w:t>
+      </w:r>
+      <w:r>
+        <w:rPr>
+          <w:b/>
+        </w:rPr>
+        <w:t>09 -June-2018</w:t>
+      </w:r>
+    </w:p>
+    <w:p>
+      <w:pPr>
+        <w:pStyle w:val="ListParagraph"/>
+        <w:numPr>
+          <w:ilvl w:val="0"/>
+          <w:numId w:val="29"/>
+        </w:numPr>
+      </w:pPr>
+      <w:r>
+        <w:t>Exception Handling</w:t>
+      </w:r>
+    </w:p>
+    <w:p>
+      <w:pPr>
+        <w:pStyle w:val="ListParagraph"/>
+        <w:numPr>
+          <w:ilvl w:val="0"/>
+          <w:numId w:val="29"/>
+        </w:numPr>
+      </w:pPr>
+      <w:r>
+        <w:t>Usage of python code in robot framework</w:t>
       </w:r>
     </w:p>
     <w:p>
@@ -157,13 +385,77 @@
         <w:t>D</w:t>
       </w:r>
       <w:r>
-        <w:t xml:space="preserve">ay_3: </w:t>
-      </w:r>
-      <w:r>
-        <w:rPr>
-          <w:b/>
-        </w:rPr>
-        <w:t>01 -June-2018</w:t>
+        <w:t>ay_7:</w:t>
+      </w:r>
+      <w:r>
+        <w:rPr>
+          <w:b/>
+        </w:rPr>
+        <w:t>15 -June-2018</w:t>
+      </w:r>
+    </w:p>
+    <w:p>
+      <w:pPr>
+        <w:pStyle w:val="ListParagraph"/>
+        <w:numPr>
+          <w:ilvl w:val="0"/>
+          <w:numId w:val="31"/>
+        </w:numPr>
+      </w:pPr>
+      <w:r>
+        <w:t>Generators</w:t>
+      </w:r>
+      <w:r>
+        <w:t xml:space="preserve"> and its usage</w:t>
+      </w:r>
+    </w:p>
+    <w:p>
+      <w:r>
+        <w:t>Day_</w:t>
+      </w:r>
+      <w:r>
+        <w:t>8:</w:t>
+      </w:r>
+      <w:r>
+        <w:rPr>
+          <w:b/>
+        </w:rPr>
+        <w:t>16 -June-2018</w:t>
+      </w:r>
+    </w:p>
+    <w:p>
+      <w:pPr>
+        <w:pStyle w:val="ListParagraph"/>
+        <w:numPr>
+          <w:ilvl w:val="0"/>
+          <w:numId w:val="30"/>
+        </w:numPr>
+      </w:pPr>
+      <w:r>
+        <w:t>Decorators</w:t>
+      </w:r>
+    </w:p>
+    <w:p>
+      <w:r>
+        <w:t xml:space="preserve">day_9: </w:t>
+      </w:r>
+      <w:r>
+        <w:rPr>
+          <w:b/>
+        </w:rPr>
+        <w:t>22 -June-2018</w:t>
+      </w:r>
+    </w:p>
+    <w:p>
+      <w:pPr>
+        <w:pStyle w:val="ListParagraph"/>
+        <w:numPr>
+          <w:ilvl w:val="0"/>
+          <w:numId w:val="32"/>
+        </w:numPr>
+      </w:pPr>
+      <w:r>
+        <w:t>Lambda Functions</w:t>
       </w:r>
     </w:p>
     <w:p>
@@ -173,239 +465,16 @@
           <w:ilvl w:val="0"/>
           <w:numId w:val="26"/>
         </w:numPr>
-      </w:pPr>
-      <w:r>
-        <w:t>L</w:t>
-      </w:r>
-      <w:r>
-        <w:t>oops and Control Variables</w:t>
-      </w:r>
-    </w:p>
-    <w:p>
-      <w:r>
-        <w:t>D</w:t>
-      </w:r>
-      <w:r>
-        <w:t xml:space="preserve">ay_4: </w:t>
-      </w:r>
-      <w:r>
-        <w:rPr>
-          <w:b/>
-        </w:rPr>
-        <w:t>02 -June-</w:t>
-      </w:r>
-      <w:r>
-        <w:rPr>
-          <w:b/>
-        </w:rPr>
-        <w:t>2018</w:t>
-      </w:r>
-    </w:p>
-    <w:p>
-      <w:pPr>
-        <w:pStyle w:val="ListParagraph"/>
-        <w:numPr>
-          <w:ilvl w:val="0"/>
-          <w:numId w:val="26"/>
-        </w:numPr>
-      </w:pPr>
-      <w:r>
-        <w:t>Functions</w:t>
-      </w:r>
-    </w:p>
-    <w:p>
-      <w:pPr>
-        <w:pStyle w:val="ListParagraph"/>
-        <w:numPr>
-          <w:ilvl w:val="0"/>
-          <w:numId w:val="26"/>
-        </w:numPr>
-      </w:pPr>
-      <w:r>
-        <w:t>Iterables and Iterators</w:t>
-      </w:r>
-    </w:p>
-    <w:p>
-      <w:r>
-        <w:t xml:space="preserve">Day_5: </w:t>
-      </w:r>
-      <w:r>
-        <w:rPr>
-          <w:b/>
-        </w:rPr>
-        <w:t>08 -June-</w:t>
-      </w:r>
-      <w:r>
-        <w:rPr>
-          <w:b/>
-        </w:rPr>
-        <w:t>2018</w:t>
-      </w:r>
-    </w:p>
-    <w:p>
-      <w:pPr>
-        <w:pStyle w:val="ListParagraph"/>
-        <w:numPr>
-          <w:ilvl w:val="0"/>
-          <w:numId w:val="29"/>
-        </w:numPr>
-      </w:pPr>
-      <w:r>
-        <w:t>Objects and Classes</w:t>
-      </w:r>
-    </w:p>
-    <w:p>
-      <w:pPr>
-        <w:pStyle w:val="ListParagraph"/>
-        <w:numPr>
-          <w:ilvl w:val="0"/>
-          <w:numId w:val="29"/>
-        </w:numPr>
-      </w:pPr>
-      <w:r>
-        <w:t>Usage of python code in robot framework</w:t>
-      </w:r>
-    </w:p>
-    <w:p>
-      <w:r>
-        <w:t>Day_6:</w:t>
-      </w:r>
-      <w:r>
-        <w:rPr>
-          <w:b/>
-        </w:rPr>
-        <w:t xml:space="preserve"> </w:t>
-      </w:r>
-      <w:r>
-        <w:rPr>
-          <w:b/>
-        </w:rPr>
-        <w:t>09 -June-2018</w:t>
-      </w:r>
-    </w:p>
-    <w:p>
-      <w:pPr>
-        <w:pStyle w:val="ListParagraph"/>
-        <w:numPr>
-          <w:ilvl w:val="0"/>
-          <w:numId w:val="29"/>
-        </w:numPr>
-      </w:pPr>
-      <w:r>
-        <w:t>Exception Handling</w:t>
-      </w:r>
-    </w:p>
-    <w:p>
-      <w:pPr>
-        <w:pStyle w:val="ListParagraph"/>
-        <w:numPr>
-          <w:ilvl w:val="0"/>
-          <w:numId w:val="29"/>
-        </w:numPr>
-      </w:pPr>
-      <w:r>
-        <w:t>Usage of python code in robot framework</w:t>
-      </w:r>
-    </w:p>
-    <w:p>
-      <w:r>
-        <w:t>D</w:t>
-      </w:r>
-      <w:r>
-        <w:t>ay_7:</w:t>
-      </w:r>
-      <w:r>
-        <w:rPr>
-          <w:b/>
-        </w:rPr>
-        <w:t xml:space="preserve"> </w:t>
-      </w:r>
-      <w:r>
-        <w:rPr>
-          <w:b/>
-        </w:rPr>
-        <w:t>15 -June-2018</w:t>
-      </w:r>
-    </w:p>
-    <w:p>
-      <w:pPr>
-        <w:pStyle w:val="ListParagraph"/>
-        <w:numPr>
-          <w:ilvl w:val="0"/>
-          <w:numId w:val="31"/>
-        </w:numPr>
-      </w:pPr>
-      <w:r>
-        <w:t>Generators</w:t>
-      </w:r>
-      <w:r>
-        <w:t xml:space="preserve"> and its usage</w:t>
-      </w:r>
-    </w:p>
-    <w:p>
-      <w:r>
-        <w:t>Day_</w:t>
-      </w:r>
-      <w:r>
-        <w:t>8:</w:t>
-      </w:r>
-      <w:r>
-        <w:rPr>
-          <w:b/>
-        </w:rPr>
-        <w:t xml:space="preserve"> </w:t>
-      </w:r>
-      <w:r>
-        <w:rPr>
-          <w:b/>
-        </w:rPr>
-        <w:t>16 -June-2018</w:t>
-      </w:r>
-    </w:p>
-    <w:p>
-      <w:pPr>
-        <w:pStyle w:val="ListParagraph"/>
-        <w:numPr>
-          <w:ilvl w:val="0"/>
-          <w:numId w:val="30"/>
-        </w:numPr>
-      </w:pPr>
-      <w:r>
-        <w:t>Decorators</w:t>
-      </w:r>
-    </w:p>
-    <w:p>
-      <w:r>
-        <w:t xml:space="preserve">day_9: </w:t>
-      </w:r>
-      <w:r>
-        <w:rPr>
-          <w:b/>
-        </w:rPr>
-        <w:t>22 -June-2018</w:t>
-      </w:r>
-    </w:p>
-    <w:p>
-      <w:pPr>
-        <w:pStyle w:val="ListParagraph"/>
-        <w:numPr>
-          <w:ilvl w:val="0"/>
-          <w:numId w:val="32"/>
-        </w:numPr>
-      </w:pPr>
-      <w:r>
-        <w:t>Lambda Functions</w:t>
-      </w:r>
-    </w:p>
-    <w:p>
-      <w:pPr>
-        <w:pStyle w:val="ListParagraph"/>
-        <w:numPr>
-          <w:ilvl w:val="0"/>
-          <w:numId w:val="32"/>
-        </w:numPr>
-      </w:pPr>
-      <w:r>
+        <w:rPr>
+          <w:color w:val="538135" w:themeColor="accent6" w:themeShade="BF"/>
+          <w:highlight w:val="yellow"/>
+        </w:rPr>
+      </w:pPr>
+      <w:r>
+        <w:rPr>
+          <w:color w:val="538135" w:themeColor="accent6" w:themeShade="BF"/>
+          <w:highlight w:val="yellow"/>
+        </w:rPr>
         <w:t>Python Modules in details</w:t>
       </w:r>
     </w:p>
@@ -457,6 +526,114 @@
         <w:rPr>
           <w:b/>
         </w:rPr>
+        <w:t xml:space="preserve">Day_11: </w:t>
+      </w:r>
+    </w:p>
+    <w:p>
+      <w:pPr>
+        <w:rPr>
+          <w:b/>
+        </w:rPr>
+      </w:pPr>
+    </w:p>
+    <w:p>
+      <w:pPr>
+        <w:rPr>
+          <w:b/>
+        </w:rPr>
+      </w:pPr>
+      <w:r>
+        <w:rPr>
+          <w:b/>
+        </w:rPr>
+        <w:lastRenderedPageBreak/>
+        <w:t>Day_12:</w:t>
+      </w:r>
+    </w:p>
+    <w:p>
+      <w:pPr>
+        <w:rPr>
+          <w:b/>
+        </w:rPr>
+      </w:pPr>
+    </w:p>
+    <w:p>
+      <w:pPr>
+        <w:rPr>
+          <w:b/>
+        </w:rPr>
+      </w:pPr>
+      <w:r>
+        <w:rPr>
+          <w:b/>
+        </w:rPr>
+        <w:t>Day_13:</w:t>
+      </w:r>
+    </w:p>
+    <w:p>
+      <w:pPr>
+        <w:rPr>
+          <w:b/>
+        </w:rPr>
+      </w:pPr>
+    </w:p>
+    <w:p>
+      <w:pPr>
+        <w:rPr>
+          <w:b/>
+        </w:rPr>
+      </w:pPr>
+      <w:r>
+        <w:rPr>
+          <w:b/>
+        </w:rPr>
+        <w:t xml:space="preserve">Day_14: </w:t>
+      </w:r>
+    </w:p>
+    <w:p>
+      <w:pPr>
+        <w:rPr>
+          <w:b/>
+        </w:rPr>
+      </w:pPr>
+    </w:p>
+    <w:p>
+      <w:pPr>
+        <w:rPr>
+          <w:b/>
+        </w:rPr>
+      </w:pPr>
+      <w:r>
+        <w:rPr>
+          <w:b/>
+        </w:rPr>
+        <w:t>Day_15:</w:t>
+      </w:r>
+    </w:p>
+    <w:p>
+      <w:pPr>
+        <w:rPr>
+          <w:b/>
+        </w:rPr>
+      </w:pPr>
+    </w:p>
+    <w:p>
+      <w:pPr>
+        <w:rPr>
+          <w:b/>
+        </w:rPr>
+      </w:pPr>
+    </w:p>
+    <w:p>
+      <w:pPr>
+        <w:rPr>
+          <w:b/>
+        </w:rPr>
+      </w:pPr>
+      <w:r>
+        <w:rPr>
+          <w:b/>
+        </w:rPr>
         <w:t xml:space="preserve">Training </w:t>
       </w:r>
       <w:r>
@@ -478,7 +655,6 @@
         <w:rPr>
           <w:b/>
         </w:rPr>
-        <w:lastRenderedPageBreak/>
         <w:tab/>
         <w:t>Total Trainin</w:t>
       </w:r>
@@ -594,12 +770,6 @@
         </w:rPr>
         <w:t xml:space="preserve"> 8:00 PM CST</w:t>
       </w:r>
-      <w:r>
-        <w:rPr>
-          <w:b/>
-        </w:rPr>
-        <w:t xml:space="preserve"> </w:t>
-      </w:r>
     </w:p>
     <w:p>
       <w:pPr>
@@ -620,9 +790,6 @@
       <w:pPr>
         <w:pStyle w:val="ListParagraph"/>
       </w:pPr>
-      <w:r>
-        <w:t xml:space="preserve">           </w:t>
-      </w:r>
     </w:p>
     <w:p>
       <w:pPr>
@@ -715,16 +882,6 @@
           <w:szCs w:val="19"/>
         </w:rPr>
         <w:t>Account Number:</w:t>
-      </w:r>
-      <w:r>
-        <w:rPr>
-          <w:rFonts w:ascii="Arial" w:hAnsi="Arial" w:cs="Arial"/>
-          <w:color w:val="555555"/>
-          <w:sz w:val="20"/>
-          <w:szCs w:val="20"/>
-          <w:shd w:val="clear" w:color="auto" w:fill="F5F5F5"/>
-        </w:rPr>
-        <w:t xml:space="preserve"> </w:t>
       </w:r>
       <w:r>
         <w:rPr>
@@ -834,8 +991,8 @@
 </file>
 
 <file path=word/numbering.xml><?xml version="1.0" encoding="utf-8"?>
-<w:numbering xmlns:wpc="http://schemas.microsoft.com/office/word/2010/wordprocessingCanvas" xmlns:cx="http://schemas.microsoft.com/office/drawing/2014/chartex" xmlns:cx1="http://schemas.microsoft.com/office/drawing/2015/9/8/chartex" xmlns:cx2="http://schemas.microsoft.com/office/drawing/2015/10/21/chartex" xmlns:cx3="http://schemas.microsoft.com/office/drawing/2016/5/9/chartex" xmlns:cx4="http://schemas.microsoft.com/office/drawing/2016/5/10/chartex" xmlns:cx5="http://schemas.microsoft.com/office/drawing/2016/5/11/chartex" xmlns:mc="http://schemas.openxmlformats.org/markup-compatibility/2006" xmlns:o="urn:schemas-microsoft-com:office:office" xmlns:r="http://schemas.openxmlformats.org/officeDocument/2006/relationships" xmlns:m="http://schemas.openxmlformats.org/officeDocument/2006/math" xmlns:v="urn:schemas-microsoft-com:vml" xmlns:wp14="http://schemas.microsoft.com/office/word/2010/wordprocessingDrawing" xmlns:wp="http://schemas.openxmlformats.org/drawingml/2006/wordprocessingDrawing" xmlns:w10="urn:schemas-microsoft-com:office:word" xmlns:w="http://schemas.openxmlformats.org/wordprocessingml/2006/main" xmlns:w14="http://schemas.microsoft.com/office/word/2010/wordml" xmlns:w15="http://schemas.microsoft.com/office/word/2012/wordml" xmlns:w16se="http://schemas.microsoft.com/office/word/2015/wordml/symex" xmlns:wpg="http://schemas.microsoft.com/office/word/2010/wordprocessingGroup" xmlns:wpi="http://schemas.microsoft.com/office/word/2010/wordprocessingInk" xmlns:wne="http://schemas.microsoft.com/office/word/2006/wordml" xmlns:wps="http://schemas.microsoft.com/office/word/2010/wordprocessingShape" mc:Ignorable="w14 w15 w16se wp14">
-  <w:abstractNum w:abstractNumId="0" w15:restartNumberingAfterBreak="0">
+<w:numbering xmlns:ve="http://schemas.openxmlformats.org/markup-compatibility/2006" xmlns:o="urn:schemas-microsoft-com:office:office" xmlns:r="http://schemas.openxmlformats.org/officeDocument/2006/relationships" xmlns:m="http://schemas.openxmlformats.org/officeDocument/2006/math" xmlns:v="urn:schemas-microsoft-com:vml" xmlns:wp="http://schemas.openxmlformats.org/drawingml/2006/wordprocessingDrawing" xmlns:w10="urn:schemas-microsoft-com:office:word" xmlns:w="http://schemas.openxmlformats.org/wordprocessingml/2006/main" xmlns:wne="http://schemas.microsoft.com/office/word/2006/wordml">
+  <w:abstractNum w:abstractNumId="0">
     <w:nsid w:val="070F7070"/>
     <w:multiLevelType w:val="hybridMultilevel"/>
     <w:tmpl w:val="8E001A52"/>
@@ -924,7 +1081,7 @@
       </w:pPr>
     </w:lvl>
   </w:abstractNum>
-  <w:abstractNum w:abstractNumId="1" w15:restartNumberingAfterBreak="0">
+  <w:abstractNum w:abstractNumId="1">
     <w:nsid w:val="0A1E4AC1"/>
     <w:multiLevelType w:val="hybridMultilevel"/>
     <w:tmpl w:val="A5065F9A"/>
@@ -1013,7 +1170,7 @@
       </w:pPr>
     </w:lvl>
   </w:abstractNum>
-  <w:abstractNum w:abstractNumId="2" w15:restartNumberingAfterBreak="0">
+  <w:abstractNum w:abstractNumId="2">
     <w:nsid w:val="0A506290"/>
     <w:multiLevelType w:val="hybridMultilevel"/>
     <w:tmpl w:val="17127F5E"/>
@@ -1102,7 +1259,7 @@
       </w:pPr>
     </w:lvl>
   </w:abstractNum>
-  <w:abstractNum w:abstractNumId="3" w15:restartNumberingAfterBreak="0">
+  <w:abstractNum w:abstractNumId="3">
     <w:nsid w:val="0BDA511D"/>
     <w:multiLevelType w:val="hybridMultilevel"/>
     <w:tmpl w:val="7ADCD416"/>
@@ -1191,7 +1348,7 @@
       </w:pPr>
     </w:lvl>
   </w:abstractNum>
-  <w:abstractNum w:abstractNumId="4" w15:restartNumberingAfterBreak="0">
+  <w:abstractNum w:abstractNumId="4">
     <w:nsid w:val="0C2B7BD0"/>
     <w:multiLevelType w:val="hybridMultilevel"/>
     <w:tmpl w:val="44E2217A"/>
@@ -1280,7 +1437,7 @@
       </w:pPr>
     </w:lvl>
   </w:abstractNum>
-  <w:abstractNum w:abstractNumId="5" w15:restartNumberingAfterBreak="0">
+  <w:abstractNum w:abstractNumId="5">
     <w:nsid w:val="0C2F23E5"/>
     <w:multiLevelType w:val="hybridMultilevel"/>
     <w:tmpl w:val="691E41E4"/>
@@ -1393,7 +1550,7 @@
       </w:rPr>
     </w:lvl>
   </w:abstractNum>
-  <w:abstractNum w:abstractNumId="6" w15:restartNumberingAfterBreak="0">
+  <w:abstractNum w:abstractNumId="6">
     <w:nsid w:val="0D2F6B45"/>
     <w:multiLevelType w:val="hybridMultilevel"/>
     <w:tmpl w:val="33B0470A"/>
@@ -1482,7 +1639,7 @@
       </w:pPr>
     </w:lvl>
   </w:abstractNum>
-  <w:abstractNum w:abstractNumId="7" w15:restartNumberingAfterBreak="0">
+  <w:abstractNum w:abstractNumId="7">
     <w:nsid w:val="10497505"/>
     <w:multiLevelType w:val="hybridMultilevel"/>
     <w:tmpl w:val="136214F2"/>
@@ -1595,7 +1752,7 @@
       </w:rPr>
     </w:lvl>
   </w:abstractNum>
-  <w:abstractNum w:abstractNumId="8" w15:restartNumberingAfterBreak="0">
+  <w:abstractNum w:abstractNumId="8">
     <w:nsid w:val="12E93843"/>
     <w:multiLevelType w:val="hybridMultilevel"/>
     <w:tmpl w:val="879CEF74"/>
@@ -1684,7 +1841,7 @@
       </w:pPr>
     </w:lvl>
   </w:abstractNum>
-  <w:abstractNum w:abstractNumId="9" w15:restartNumberingAfterBreak="0">
+  <w:abstractNum w:abstractNumId="9">
     <w:nsid w:val="13834438"/>
     <w:multiLevelType w:val="hybridMultilevel"/>
     <w:tmpl w:val="EA8C7CC6"/>
@@ -1773,7 +1930,7 @@
       </w:pPr>
     </w:lvl>
   </w:abstractNum>
-  <w:abstractNum w:abstractNumId="10" w15:restartNumberingAfterBreak="0">
+  <w:abstractNum w:abstractNumId="10">
     <w:nsid w:val="14E971A1"/>
     <w:multiLevelType w:val="hybridMultilevel"/>
     <w:tmpl w:val="DD40706C"/>
@@ -1886,7 +2043,7 @@
       </w:rPr>
     </w:lvl>
   </w:abstractNum>
-  <w:abstractNum w:abstractNumId="11" w15:restartNumberingAfterBreak="0">
+  <w:abstractNum w:abstractNumId="11">
     <w:nsid w:val="156B5E7E"/>
     <w:multiLevelType w:val="hybridMultilevel"/>
     <w:tmpl w:val="A9F46498"/>
@@ -1975,7 +2132,7 @@
       </w:pPr>
     </w:lvl>
   </w:abstractNum>
-  <w:abstractNum w:abstractNumId="12" w15:restartNumberingAfterBreak="0">
+  <w:abstractNum w:abstractNumId="12">
     <w:nsid w:val="24BC001A"/>
     <w:multiLevelType w:val="hybridMultilevel"/>
     <w:tmpl w:val="2F74C360"/>
@@ -2064,7 +2221,7 @@
       </w:pPr>
     </w:lvl>
   </w:abstractNum>
-  <w:abstractNum w:abstractNumId="13" w15:restartNumberingAfterBreak="0">
+  <w:abstractNum w:abstractNumId="13">
     <w:nsid w:val="2B0170DB"/>
     <w:multiLevelType w:val="hybridMultilevel"/>
     <w:tmpl w:val="B02E7BC4"/>
@@ -2153,7 +2310,7 @@
       </w:pPr>
     </w:lvl>
   </w:abstractNum>
-  <w:abstractNum w:abstractNumId="14" w15:restartNumberingAfterBreak="0">
+  <w:abstractNum w:abstractNumId="14">
     <w:nsid w:val="32E95662"/>
     <w:multiLevelType w:val="hybridMultilevel"/>
     <w:tmpl w:val="85824E5E"/>
@@ -2242,7 +2399,7 @@
       </w:pPr>
     </w:lvl>
   </w:abstractNum>
-  <w:abstractNum w:abstractNumId="15" w15:restartNumberingAfterBreak="0">
+  <w:abstractNum w:abstractNumId="15">
     <w:nsid w:val="336B538A"/>
     <w:multiLevelType w:val="hybridMultilevel"/>
     <w:tmpl w:val="33B0470A"/>
@@ -2331,7 +2488,7 @@
       </w:pPr>
     </w:lvl>
   </w:abstractNum>
-  <w:abstractNum w:abstractNumId="16" w15:restartNumberingAfterBreak="0">
+  <w:abstractNum w:abstractNumId="16">
     <w:nsid w:val="339D38C4"/>
     <w:multiLevelType w:val="hybridMultilevel"/>
     <w:tmpl w:val="AA04C500"/>
@@ -2420,7 +2577,7 @@
       </w:pPr>
     </w:lvl>
   </w:abstractNum>
-  <w:abstractNum w:abstractNumId="17" w15:restartNumberingAfterBreak="0">
+  <w:abstractNum w:abstractNumId="17">
     <w:nsid w:val="36895285"/>
     <w:multiLevelType w:val="hybridMultilevel"/>
     <w:tmpl w:val="87089DA0"/>
@@ -2509,7 +2666,7 @@
       </w:pPr>
     </w:lvl>
   </w:abstractNum>
-  <w:abstractNum w:abstractNumId="18" w15:restartNumberingAfterBreak="0">
+  <w:abstractNum w:abstractNumId="18">
     <w:nsid w:val="44385F7C"/>
     <w:multiLevelType w:val="hybridMultilevel"/>
     <w:tmpl w:val="5D9C830A"/>
@@ -2598,7 +2755,7 @@
       </w:pPr>
     </w:lvl>
   </w:abstractNum>
-  <w:abstractNum w:abstractNumId="19" w15:restartNumberingAfterBreak="0">
+  <w:abstractNum w:abstractNumId="19">
     <w:nsid w:val="45D07D5C"/>
     <w:multiLevelType w:val="hybridMultilevel"/>
     <w:tmpl w:val="271CA016"/>
@@ -2711,7 +2868,7 @@
       </w:rPr>
     </w:lvl>
   </w:abstractNum>
-  <w:abstractNum w:abstractNumId="20" w15:restartNumberingAfterBreak="0">
+  <w:abstractNum w:abstractNumId="20">
     <w:nsid w:val="46F56A31"/>
     <w:multiLevelType w:val="hybridMultilevel"/>
     <w:tmpl w:val="77B28AF0"/>
@@ -2800,7 +2957,7 @@
       </w:pPr>
     </w:lvl>
   </w:abstractNum>
-  <w:abstractNum w:abstractNumId="21" w15:restartNumberingAfterBreak="0">
+  <w:abstractNum w:abstractNumId="21">
     <w:nsid w:val="50213CED"/>
     <w:multiLevelType w:val="hybridMultilevel"/>
     <w:tmpl w:val="52DA095E"/>
@@ -2889,7 +3046,7 @@
       </w:pPr>
     </w:lvl>
   </w:abstractNum>
-  <w:abstractNum w:abstractNumId="22" w15:restartNumberingAfterBreak="0">
+  <w:abstractNum w:abstractNumId="22">
     <w:nsid w:val="50731067"/>
     <w:multiLevelType w:val="multilevel"/>
     <w:tmpl w:val="F1B2FDE6"/>
@@ -3038,7 +3195,7 @@
       </w:rPr>
     </w:lvl>
   </w:abstractNum>
-  <w:abstractNum w:abstractNumId="23" w15:restartNumberingAfterBreak="0">
+  <w:abstractNum w:abstractNumId="23">
     <w:nsid w:val="50CD0CB6"/>
     <w:multiLevelType w:val="hybridMultilevel"/>
     <w:tmpl w:val="A46C6E0C"/>
@@ -3127,7 +3284,7 @@
       </w:pPr>
     </w:lvl>
   </w:abstractNum>
-  <w:abstractNum w:abstractNumId="24" w15:restartNumberingAfterBreak="0">
+  <w:abstractNum w:abstractNumId="24">
     <w:nsid w:val="5337346F"/>
     <w:multiLevelType w:val="hybridMultilevel"/>
     <w:tmpl w:val="2222F2D8"/>
@@ -3216,7 +3373,7 @@
       </w:pPr>
     </w:lvl>
   </w:abstractNum>
-  <w:abstractNum w:abstractNumId="25" w15:restartNumberingAfterBreak="0">
+  <w:abstractNum w:abstractNumId="25">
     <w:nsid w:val="5751743D"/>
     <w:multiLevelType w:val="hybridMultilevel"/>
     <w:tmpl w:val="4AEEDBA4"/>
@@ -3305,7 +3462,7 @@
       </w:pPr>
     </w:lvl>
   </w:abstractNum>
-  <w:abstractNum w:abstractNumId="26" w15:restartNumberingAfterBreak="0">
+  <w:abstractNum w:abstractNumId="26">
     <w:nsid w:val="5D2223B5"/>
     <w:multiLevelType w:val="hybridMultilevel"/>
     <w:tmpl w:val="9C90BDDE"/>
@@ -3394,7 +3551,7 @@
       </w:pPr>
     </w:lvl>
   </w:abstractNum>
-  <w:abstractNum w:abstractNumId="27" w15:restartNumberingAfterBreak="0">
+  <w:abstractNum w:abstractNumId="27">
     <w:nsid w:val="5D8329D1"/>
     <w:multiLevelType w:val="hybridMultilevel"/>
     <w:tmpl w:val="C8B42B60"/>
@@ -3507,7 +3664,7 @@
       </w:rPr>
     </w:lvl>
   </w:abstractNum>
-  <w:abstractNum w:abstractNumId="28" w15:restartNumberingAfterBreak="0">
+  <w:abstractNum w:abstractNumId="28">
     <w:nsid w:val="5F2560C8"/>
     <w:multiLevelType w:val="hybridMultilevel"/>
     <w:tmpl w:val="77B28AF0"/>
@@ -3596,7 +3753,7 @@
       </w:pPr>
     </w:lvl>
   </w:abstractNum>
-  <w:abstractNum w:abstractNumId="29" w15:restartNumberingAfterBreak="0">
+  <w:abstractNum w:abstractNumId="29">
     <w:nsid w:val="61A370F1"/>
     <w:multiLevelType w:val="hybridMultilevel"/>
     <w:tmpl w:val="A9269570"/>
@@ -3709,7 +3866,7 @@
       </w:rPr>
     </w:lvl>
   </w:abstractNum>
-  <w:abstractNum w:abstractNumId="30" w15:restartNumberingAfterBreak="0">
+  <w:abstractNum w:abstractNumId="30">
     <w:nsid w:val="644C70E7"/>
     <w:multiLevelType w:val="hybridMultilevel"/>
     <w:tmpl w:val="60BA552E"/>
@@ -3822,7 +3979,7 @@
       </w:rPr>
     </w:lvl>
   </w:abstractNum>
-  <w:abstractNum w:abstractNumId="31" w15:restartNumberingAfterBreak="0">
+  <w:abstractNum w:abstractNumId="31">
     <w:nsid w:val="65CC0E99"/>
     <w:multiLevelType w:val="hybridMultilevel"/>
     <w:tmpl w:val="77E29892"/>
@@ -3911,7 +4068,7 @@
       </w:pPr>
     </w:lvl>
   </w:abstractNum>
-  <w:abstractNum w:abstractNumId="32" w15:restartNumberingAfterBreak="0">
+  <w:abstractNum w:abstractNumId="32">
     <w:nsid w:val="75324BDC"/>
     <w:multiLevelType w:val="hybridMultilevel"/>
     <w:tmpl w:val="D396B6D8"/>
@@ -4024,7 +4181,7 @@
       </w:rPr>
     </w:lvl>
   </w:abstractNum>
-  <w:abstractNum w:abstractNumId="33" w15:restartNumberingAfterBreak="0">
+  <w:abstractNum w:abstractNumId="33">
     <w:nsid w:val="7AC81702"/>
     <w:multiLevelType w:val="hybridMultilevel"/>
     <w:tmpl w:val="2EC2218A"/>
@@ -4113,7 +4270,7 @@
       </w:pPr>
     </w:lvl>
   </w:abstractNum>
-  <w:abstractNum w:abstractNumId="34" w15:restartNumberingAfterBreak="0">
+  <w:abstractNum w:abstractNumId="34">
     <w:nsid w:val="7CE543AD"/>
     <w:multiLevelType w:val="hybridMultilevel"/>
     <w:tmpl w:val="529810D0"/>
@@ -4311,7 +4468,7 @@
 </file>
 
 <file path=word/styles.xml><?xml version="1.0" encoding="utf-8"?>
-<w:styles xmlns:mc="http://schemas.openxmlformats.org/markup-compatibility/2006" xmlns:r="http://schemas.openxmlformats.org/officeDocument/2006/relationships" xmlns:w="http://schemas.openxmlformats.org/wordprocessingml/2006/main" xmlns:w14="http://schemas.microsoft.com/office/word/2010/wordml" xmlns:w15="http://schemas.microsoft.com/office/word/2012/wordml" xmlns:w16se="http://schemas.microsoft.com/office/word/2015/wordml/symex" mc:Ignorable="w14 w15 w16se">
+<w:styles xmlns:r="http://schemas.openxmlformats.org/officeDocument/2006/relationships" xmlns:w="http://schemas.openxmlformats.org/wordprocessingml/2006/main">
   <w:docDefaults>
     <w:rPrDefault>
       <w:rPr>
@@ -4327,385 +4484,149 @@
       </w:pPr>
     </w:pPrDefault>
   </w:docDefaults>
-  <w:latentStyles w:defLockedState="0" w:defUIPriority="99" w:defSemiHidden="0" w:defUnhideWhenUsed="0" w:defQFormat="0" w:count="374">
-    <w:lsdException w:name="Normal" w:uiPriority="0" w:qFormat="1"/>
-    <w:lsdException w:name="heading 1" w:uiPriority="9" w:qFormat="1"/>
-    <w:lsdException w:name="heading 2" w:semiHidden="1" w:uiPriority="9" w:unhideWhenUsed="1" w:qFormat="1"/>
-    <w:lsdException w:name="heading 3" w:semiHidden="1" w:uiPriority="9" w:unhideWhenUsed="1" w:qFormat="1"/>
-    <w:lsdException w:name="heading 4" w:semiHidden="1" w:uiPriority="9" w:unhideWhenUsed="1" w:qFormat="1"/>
-    <w:lsdException w:name="heading 5" w:semiHidden="1" w:uiPriority="9" w:unhideWhenUsed="1" w:qFormat="1"/>
-    <w:lsdException w:name="heading 6" w:semiHidden="1" w:uiPriority="9" w:unhideWhenUsed="1" w:qFormat="1"/>
-    <w:lsdException w:name="heading 7" w:semiHidden="1" w:uiPriority="9" w:unhideWhenUsed="1" w:qFormat="1"/>
-    <w:lsdException w:name="heading 8" w:semiHidden="1" w:uiPriority="9" w:unhideWhenUsed="1" w:qFormat="1"/>
-    <w:lsdException w:name="heading 9" w:semiHidden="1" w:uiPriority="9" w:unhideWhenUsed="1" w:qFormat="1"/>
-    <w:lsdException w:name="index 1" w:semiHidden="1" w:unhideWhenUsed="1"/>
-    <w:lsdException w:name="index 2" w:semiHidden="1" w:unhideWhenUsed="1"/>
-    <w:lsdException w:name="index 3" w:semiHidden="1" w:unhideWhenUsed="1"/>
-    <w:lsdException w:name="index 4" w:semiHidden="1" w:unhideWhenUsed="1"/>
-    <w:lsdException w:name="index 5" w:semiHidden="1" w:unhideWhenUsed="1"/>
-    <w:lsdException w:name="index 6" w:semiHidden="1" w:unhideWhenUsed="1"/>
-    <w:lsdException w:name="index 7" w:semiHidden="1" w:unhideWhenUsed="1"/>
-    <w:lsdException w:name="index 8" w:semiHidden="1" w:unhideWhenUsed="1"/>
-    <w:lsdException w:name="index 9" w:semiHidden="1" w:unhideWhenUsed="1"/>
-    <w:lsdException w:name="toc 1" w:semiHidden="1" w:uiPriority="39" w:unhideWhenUsed="1"/>
-    <w:lsdException w:name="toc 2" w:semiHidden="1" w:uiPriority="39" w:unhideWhenUsed="1"/>
-    <w:lsdException w:name="toc 3" w:semiHidden="1" w:uiPriority="39" w:unhideWhenUsed="1"/>
-    <w:lsdException w:name="toc 4" w:semiHidden="1" w:uiPriority="39" w:unhideWhenUsed="1"/>
-    <w:lsdException w:name="toc 5" w:semiHidden="1" w:uiPriority="39" w:unhideWhenUsed="1"/>
-    <w:lsdException w:name="toc 6" w:semiHidden="1" w:uiPriority="39" w:unhideWhenUsed="1"/>
-    <w:lsdException w:name="toc 7" w:semiHidden="1" w:uiPriority="39" w:unhideWhenUsed="1"/>
-    <w:lsdException w:name="toc 8" w:semiHidden="1" w:uiPriority="39" w:unhideWhenUsed="1"/>
-    <w:lsdException w:name="toc 9" w:semiHidden="1" w:uiPriority="39" w:unhideWhenUsed="1"/>
-    <w:lsdException w:name="Normal Indent" w:semiHidden="1" w:unhideWhenUsed="1"/>
-    <w:lsdException w:name="footnote text" w:semiHidden="1" w:unhideWhenUsed="1"/>
-    <w:lsdException w:name="annotation text" w:semiHidden="1" w:unhideWhenUsed="1"/>
-    <w:lsdException w:name="header" w:semiHidden="1" w:unhideWhenUsed="1"/>
-    <w:lsdException w:name="footer" w:semiHidden="1" w:unhideWhenUsed="1"/>
-    <w:lsdException w:name="index heading" w:semiHidden="1" w:unhideWhenUsed="1"/>
-    <w:lsdException w:name="caption" w:semiHidden="1" w:uiPriority="35" w:unhideWhenUsed="1" w:qFormat="1"/>
-    <w:lsdException w:name="table of figures" w:semiHidden="1" w:unhideWhenUsed="1"/>
-    <w:lsdException w:name="envelope address" w:semiHidden="1" w:unhideWhenUsed="1"/>
-    <w:lsdException w:name="envelope return" w:semiHidden="1" w:unhideWhenUsed="1"/>
-    <w:lsdException w:name="footnote reference" w:semiHidden="1" w:unhideWhenUsed="1"/>
-    <w:lsdException w:name="annotation reference" w:semiHidden="1" w:unhideWhenUsed="1"/>
-    <w:lsdException w:name="line number" w:semiHidden="1" w:unhideWhenUsed="1"/>
-    <w:lsdException w:name="page number" w:semiHidden="1" w:unhideWhenUsed="1"/>
-    <w:lsdException w:name="endnote reference" w:semiHidden="1" w:unhideWhenUsed="1"/>
-    <w:lsdException w:name="endnote text" w:semiHidden="1" w:unhideWhenUsed="1"/>
-    <w:lsdException w:name="table of authorities" w:semiHidden="1" w:unhideWhenUsed="1"/>
-    <w:lsdException w:name="macro" w:semiHidden="1" w:unhideWhenUsed="1"/>
-    <w:lsdException w:name="toa heading" w:semiHidden="1" w:unhideWhenUsed="1"/>
-    <w:lsdException w:name="List" w:semiHidden="1" w:unhideWhenUsed="1"/>
-    <w:lsdException w:name="List Bullet" w:semiHidden="1" w:unhideWhenUsed="1"/>
-    <w:lsdException w:name="List Number" w:semiHidden="1" w:unhideWhenUsed="1"/>
-    <w:lsdException w:name="List 2" w:semiHidden="1" w:unhideWhenUsed="1"/>
-    <w:lsdException w:name="List 3" w:semiHidden="1" w:unhideWhenUsed="1"/>
-    <w:lsdException w:name="List 4" w:semiHidden="1" w:unhideWhenUsed="1"/>
-    <w:lsdException w:name="List 5" w:semiHidden="1" w:unhideWhenUsed="1"/>
-    <w:lsdException w:name="List Bullet 2" w:semiHidden="1" w:unhideWhenUsed="1"/>
-    <w:lsdException w:name="List Bullet 3" w:semiHidden="1" w:unhideWhenUsed="1"/>
-    <w:lsdException w:name="List Bullet 4" w:semiHidden="1" w:unhideWhenUsed="1"/>
-    <w:lsdException w:name="List Bullet 5" w:semiHidden="1" w:unhideWhenUsed="1"/>
-    <w:lsdException w:name="List Number 2" w:semiHidden="1" w:unhideWhenUsed="1"/>
-    <w:lsdException w:name="List Number 3" w:semiHidden="1" w:unhideWhenUsed="1"/>
-    <w:lsdException w:name="List Number 4" w:semiHidden="1" w:unhideWhenUsed="1"/>
-    <w:lsdException w:name="List Number 5" w:semiHidden="1" w:unhideWhenUsed="1"/>
-    <w:lsdException w:name="Title" w:uiPriority="10" w:qFormat="1"/>
-    <w:lsdException w:name="Closing" w:semiHidden="1" w:unhideWhenUsed="1"/>
-    <w:lsdException w:name="Signature" w:semiHidden="1" w:unhideWhenUsed="1"/>
-    <w:lsdException w:name="Default Paragraph Font" w:semiHidden="1" w:uiPriority="1" w:unhideWhenUsed="1"/>
-    <w:lsdException w:name="Body Text" w:semiHidden="1" w:unhideWhenUsed="1"/>
-    <w:lsdException w:name="Body Text Indent" w:semiHidden="1" w:unhideWhenUsed="1"/>
-    <w:lsdException w:name="List Continue" w:semiHidden="1" w:unhideWhenUsed="1"/>
-    <w:lsdException w:name="List Continue 2" w:semiHidden="1" w:unhideWhenUsed="1"/>
-    <w:lsdException w:name="List Continue 3" w:semiHidden="1" w:unhideWhenUsed="1"/>
-    <w:lsdException w:name="List Continue 4" w:semiHidden="1" w:unhideWhenUsed="1"/>
-    <w:lsdException w:name="List Continue 5" w:semiHidden="1" w:unhideWhenUsed="1"/>
-    <w:lsdException w:name="Message Header" w:semiHidden="1" w:unhideWhenUsed="1"/>
-    <w:lsdException w:name="Subtitle" w:uiPriority="11" w:qFormat="1"/>
-    <w:lsdException w:name="Salutation" w:semiHidden="1" w:unhideWhenUsed="1"/>
-    <w:lsdException w:name="Date" w:semiHidden="1" w:unhideWhenUsed="1"/>
-    <w:lsdException w:name="Body Text First Indent" w:semiHidden="1" w:unhideWhenUsed="1"/>
-    <w:lsdException w:name="Body Text First Indent 2" w:semiHidden="1" w:unhideWhenUsed="1"/>
-    <w:lsdException w:name="Note Heading" w:semiHidden="1" w:unhideWhenUsed="1"/>
-    <w:lsdException w:name="Body Text 2" w:semiHidden="1" w:unhideWhenUsed="1"/>
-    <w:lsdException w:name="Body Text 3" w:semiHidden="1" w:unhideWhenUsed="1"/>
-    <w:lsdException w:name="Body Text Indent 2" w:semiHidden="1" w:unhideWhenUsed="1"/>
-    <w:lsdException w:name="Body Text Indent 3" w:semiHidden="1" w:unhideWhenUsed="1"/>
-    <w:lsdException w:name="Block Text" w:semiHidden="1" w:unhideWhenUsed="1"/>
-    <w:lsdException w:name="Hyperlink" w:semiHidden="1" w:unhideWhenUsed="1"/>
-    <w:lsdException w:name="FollowedHyperlink" w:semiHidden="1" w:unhideWhenUsed="1"/>
-    <w:lsdException w:name="Strong" w:uiPriority="22" w:qFormat="1"/>
-    <w:lsdException w:name="Emphasis" w:uiPriority="20" w:qFormat="1"/>
-    <w:lsdException w:name="Document Map" w:semiHidden="1" w:unhideWhenUsed="1"/>
-    <w:lsdException w:name="Plain Text" w:semiHidden="1" w:unhideWhenUsed="1"/>
-    <w:lsdException w:name="E-mail Signature" w:semiHidden="1" w:unhideWhenUsed="1"/>
-    <w:lsdException w:name="HTML Top of Form" w:semiHidden="1" w:unhideWhenUsed="1"/>
-    <w:lsdException w:name="HTML Bottom of Form" w:semiHidden="1" w:unhideWhenUsed="1"/>
-    <w:lsdException w:name="Normal (Web)" w:semiHidden="1" w:unhideWhenUsed="1"/>
-    <w:lsdException w:name="HTML Acronym" w:semiHidden="1" w:unhideWhenUsed="1"/>
-    <w:lsdException w:name="HTML Address" w:semiHidden="1" w:unhideWhenUsed="1"/>
-    <w:lsdException w:name="HTML Cite" w:semiHidden="1" w:unhideWhenUsed="1"/>
-    <w:lsdException w:name="HTML Code" w:semiHidden="1" w:unhideWhenUsed="1"/>
-    <w:lsdException w:name="HTML Definition" w:semiHidden="1" w:unhideWhenUsed="1"/>
-    <w:lsdException w:name="HTML Keyboard" w:semiHidden="1" w:unhideWhenUsed="1"/>
-    <w:lsdException w:name="HTML Preformatted" w:semiHidden="1" w:unhideWhenUsed="1"/>
-    <w:lsdException w:name="HTML Sample" w:semiHidden="1" w:unhideWhenUsed="1"/>
-    <w:lsdException w:name="HTML Typewriter" w:semiHidden="1" w:unhideWhenUsed="1"/>
-    <w:lsdException w:name="HTML Variable" w:semiHidden="1" w:unhideWhenUsed="1"/>
-    <w:lsdException w:name="Normal Table" w:semiHidden="1" w:unhideWhenUsed="1"/>
-    <w:lsdException w:name="annotation subject" w:semiHidden="1" w:unhideWhenUsed="1"/>
-    <w:lsdException w:name="No List" w:semiHidden="1" w:unhideWhenUsed="1"/>
-    <w:lsdException w:name="Outline List 1" w:semiHidden="1" w:unhideWhenUsed="1"/>
-    <w:lsdException w:name="Outline List 2" w:semiHidden="1" w:unhideWhenUsed="1"/>
-    <w:lsdException w:name="Outline List 3" w:semiHidden="1" w:unhideWhenUsed="1"/>
-    <w:lsdException w:name="Table Simple 1" w:semiHidden="1" w:unhideWhenUsed="1"/>
-    <w:lsdException w:name="Table Simple 2" w:semiHidden="1" w:unhideWhenUsed="1"/>
-    <w:lsdException w:name="Table Simple 3" w:semiHidden="1" w:unhideWhenUsed="1"/>
-    <w:lsdException w:name="Table Classic 1" w:semiHidden="1" w:unhideWhenUsed="1"/>
-    <w:lsdException w:name="Table Classic 2" w:semiHidden="1" w:unhideWhenUsed="1"/>
-    <w:lsdException w:name="Table Classic 3" w:semiHidden="1" w:unhideWhenUsed="1"/>
-    <w:lsdException w:name="Table Classic 4" w:semiHidden="1" w:unhideWhenUsed="1"/>
-    <w:lsdException w:name="Table Colorful 1" w:semiHidden="1" w:unhideWhenUsed="1"/>
-    <w:lsdException w:name="Table Colorful 2" w:semiHidden="1" w:unhideWhenUsed="1"/>
-    <w:lsdException w:name="Table Colorful 3" w:semiHidden="1" w:unhideWhenUsed="1"/>
-    <w:lsdException w:name="Table Columns 1" w:semiHidden="1" w:unhideWhenUsed="1"/>
-    <w:lsdException w:name="Table Columns 2" w:semiHidden="1" w:unhideWhenUsed="1"/>
-    <w:lsdException w:name="Table Columns 3" w:semiHidden="1" w:unhideWhenUsed="1"/>
-    <w:lsdException w:name="Table Columns 4" w:semiHidden="1" w:unhideWhenUsed="1"/>
-    <w:lsdException w:name="Table Columns 5" w:semiHidden="1" w:unhideWhenUsed="1"/>
-    <w:lsdException w:name="Table Grid 1" w:semiHidden="1" w:unhideWhenUsed="1"/>
-    <w:lsdException w:name="Table Grid 2" w:semiHidden="1" w:unhideWhenUsed="1"/>
-    <w:lsdException w:name="Table Grid 3" w:semiHidden="1" w:unhideWhenUsed="1"/>
-    <w:lsdException w:name="Table Grid 4" w:semiHidden="1" w:unhideWhenUsed="1"/>
-    <w:lsdException w:name="Table Grid 5" w:semiHidden="1" w:unhideWhenUsed="1"/>
-    <w:lsdException w:name="Table Grid 6" w:semiHidden="1" w:unhideWhenUsed="1"/>
-    <w:lsdException w:name="Table Grid 7" w:semiHidden="1" w:unhideWhenUsed="1"/>
-    <w:lsdException w:name="Table Grid 8" w:semiHidden="1" w:unhideWhenUsed="1"/>
-    <w:lsdException w:name="Table List 1" w:semiHidden="1" w:unhideWhenUsed="1"/>
-    <w:lsdException w:name="Table List 2" w:semiHidden="1" w:unhideWhenUsed="1"/>
-    <w:lsdException w:name="Table List 3" w:semiHidden="1" w:unhideWhenUsed="1"/>
-    <w:lsdException w:name="Table List 4" w:semiHidden="1" w:unhideWhenUsed="1"/>
-    <w:lsdException w:name="Table List 5" w:semiHidden="1" w:unhideWhenUsed="1"/>
-    <w:lsdException w:name="Table List 6" w:semiHidden="1" w:unhideWhenUsed="1"/>
-    <w:lsdException w:name="Table List 7" w:semiHidden="1" w:unhideWhenUsed="1"/>
-    <w:lsdException w:name="Table List 8" w:semiHidden="1" w:unhideWhenUsed="1"/>
-    <w:lsdException w:name="Table 3D effects 1" w:semiHidden="1" w:unhideWhenUsed="1"/>
-    <w:lsdException w:name="Table 3D effects 2" w:semiHidden="1" w:unhideWhenUsed="1"/>
-    <w:lsdException w:name="Table 3D effects 3" w:semiHidden="1" w:unhideWhenUsed="1"/>
-    <w:lsdException w:name="Table Contemporary" w:semiHidden="1" w:unhideWhenUsed="1"/>
-    <w:lsdException w:name="Table Elegant" w:semiHidden="1" w:unhideWhenUsed="1"/>
-    <w:lsdException w:name="Table Professional" w:semiHidden="1" w:unhideWhenUsed="1"/>
-    <w:lsdException w:name="Table Subtle 1" w:semiHidden="1" w:unhideWhenUsed="1"/>
-    <w:lsdException w:name="Table Subtle 2" w:semiHidden="1" w:unhideWhenUsed="1"/>
-    <w:lsdException w:name="Table Web 1" w:semiHidden="1" w:unhideWhenUsed="1"/>
-    <w:lsdException w:name="Table Web 2" w:semiHidden="1" w:unhideWhenUsed="1"/>
-    <w:lsdException w:name="Table Web 3" w:semiHidden="1" w:unhideWhenUsed="1"/>
-    <w:lsdException w:name="Balloon Text" w:semiHidden="1" w:unhideWhenUsed="1"/>
-    <w:lsdException w:name="Table Grid" w:uiPriority="39"/>
-    <w:lsdException w:name="Table Theme" w:semiHidden="1" w:unhideWhenUsed="1"/>
-    <w:lsdException w:name="Placeholder Text" w:semiHidden="1"/>
-    <w:lsdException w:name="No Spacing" w:uiPriority="1" w:qFormat="1"/>
-    <w:lsdException w:name="Light Shading" w:uiPriority="60"/>
-    <w:lsdException w:name="Light List" w:uiPriority="61"/>
-    <w:lsdException w:name="Light Grid" w:uiPriority="62"/>
-    <w:lsdException w:name="Medium Shading 1" w:uiPriority="63"/>
-    <w:lsdException w:name="Medium Shading 2" w:uiPriority="64"/>
-    <w:lsdException w:name="Medium List 1" w:uiPriority="65"/>
-    <w:lsdException w:name="Medium List 2" w:uiPriority="66"/>
-    <w:lsdException w:name="Medium Grid 1" w:uiPriority="67"/>
-    <w:lsdException w:name="Medium Grid 2" w:uiPriority="68"/>
-    <w:lsdException w:name="Medium Grid 3" w:uiPriority="69"/>
-    <w:lsdException w:name="Dark List" w:uiPriority="70"/>
-    <w:lsdException w:name="Colorful Shading" w:uiPriority="71"/>
-    <w:lsdException w:name="Colorful List" w:uiPriority="72"/>
-    <w:lsdException w:name="Colorful Grid" w:uiPriority="73"/>
-    <w:lsdException w:name="Light Shading Accent 1" w:uiPriority="60"/>
-    <w:lsdException w:name="Light List Accent 1" w:uiPriority="61"/>
-    <w:lsdException w:name="Light Grid Accent 1" w:uiPriority="62"/>
-    <w:lsdException w:name="Medium Shading 1 Accent 1" w:uiPriority="63"/>
-    <w:lsdException w:name="Medium Shading 2 Accent 1" w:uiPriority="64"/>
-    <w:lsdException w:name="Medium List 1 Accent 1" w:uiPriority="65"/>
-    <w:lsdException w:name="Revision" w:semiHidden="1"/>
-    <w:lsdException w:name="List Paragraph" w:uiPriority="34" w:qFormat="1"/>
-    <w:lsdException w:name="Quote" w:uiPriority="29" w:qFormat="1"/>
-    <w:lsdException w:name="Intense Quote" w:uiPriority="30" w:qFormat="1"/>
-    <w:lsdException w:name="Medium List 2 Accent 1" w:uiPriority="66"/>
-    <w:lsdException w:name="Medium Grid 1 Accent 1" w:uiPriority="67"/>
-    <w:lsdException w:name="Medium Grid 2 Accent 1" w:uiPriority="68"/>
-    <w:lsdException w:name="Medium Grid 3 Accent 1" w:uiPriority="69"/>
-    <w:lsdException w:name="Dark List Accent 1" w:uiPriority="70"/>
-    <w:lsdException w:name="Colorful Shading Accent 1" w:uiPriority="71"/>
-    <w:lsdException w:name="Colorful List Accent 1" w:uiPriority="72"/>
-    <w:lsdException w:name="Colorful Grid Accent 1" w:uiPriority="73"/>
-    <w:lsdException w:name="Light Shading Accent 2" w:uiPriority="60"/>
-    <w:lsdException w:name="Light List Accent 2" w:uiPriority="61"/>
-    <w:lsdException w:name="Light Grid Accent 2" w:uiPriority="62"/>
-    <w:lsdException w:name="Medium Shading 1 Accent 2" w:uiPriority="63"/>
-    <w:lsdException w:name="Medium Shading 2 Accent 2" w:uiPriority="64"/>
-    <w:lsdException w:name="Medium List 1 Accent 2" w:uiPriority="65"/>
-    <w:lsdException w:name="Medium List 2 Accent 2" w:uiPriority="66"/>
-    <w:lsdException w:name="Medium Grid 1 Accent 2" w:uiPriority="67"/>
-    <w:lsdException w:name="Medium Grid 2 Accent 2" w:uiPriority="68"/>
-    <w:lsdException w:name="Medium Grid 3 Accent 2" w:uiPriority="69"/>
-    <w:lsdException w:name="Dark List Accent 2" w:uiPriority="70"/>
-    <w:lsdException w:name="Colorful Shading Accent 2" w:uiPriority="71"/>
-    <w:lsdException w:name="Colorful List Accent 2" w:uiPriority="72"/>
-    <w:lsdException w:name="Colorful Grid Accent 2" w:uiPriority="73"/>
-    <w:lsdException w:name="Light Shading Accent 3" w:uiPriority="60"/>
-    <w:lsdException w:name="Light List Accent 3" w:uiPriority="61"/>
-    <w:lsdException w:name="Light Grid Accent 3" w:uiPriority="62"/>
-    <w:lsdException w:name="Medium Shading 1 Accent 3" w:uiPriority="63"/>
-    <w:lsdException w:name="Medium Shading 2 Accent 3" w:uiPriority="64"/>
-    <w:lsdException w:name="Medium List 1 Accent 3" w:uiPriority="65"/>
-    <w:lsdException w:name="Medium List 2 Accent 3" w:uiPriority="66"/>
-    <w:lsdException w:name="Medium Grid 1 Accent 3" w:uiPriority="67"/>
-    <w:lsdException w:name="Medium Grid 2 Accent 3" w:uiPriority="68"/>
-    <w:lsdException w:name="Medium Grid 3 Accent 3" w:uiPriority="69"/>
-    <w:lsdException w:name="Dark List Accent 3" w:uiPriority="70"/>
-    <w:lsdException w:name="Colorful Shading Accent 3" w:uiPriority="71"/>
-    <w:lsdException w:name="Colorful List Accent 3" w:uiPriority="72"/>
-    <w:lsdException w:name="Colorful Grid Accent 3" w:uiPriority="73"/>
-    <w:lsdException w:name="Light Shading Accent 4" w:uiPriority="60"/>
-    <w:lsdException w:name="Light List Accent 4" w:uiPriority="61"/>
-    <w:lsdException w:name="Light Grid Accent 4" w:uiPriority="62"/>
-    <w:lsdException w:name="Medium Shading 1 Accent 4" w:uiPriority="63"/>
-    <w:lsdException w:name="Medium Shading 2 Accent 4" w:uiPriority="64"/>
-    <w:lsdException w:name="Medium List 1 Accent 4" w:uiPriority="65"/>
-    <w:lsdException w:name="Medium List 2 Accent 4" w:uiPriority="66"/>
-    <w:lsdException w:name="Medium Grid 1 Accent 4" w:uiPriority="67"/>
-    <w:lsdException w:name="Medium Grid 2 Accent 4" w:uiPriority="68"/>
-    <w:lsdException w:name="Medium Grid 3 Accent 4" w:uiPriority="69"/>
-    <w:lsdException w:name="Dark List Accent 4" w:uiPriority="70"/>
-    <w:lsdException w:name="Colorful Shading Accent 4" w:uiPriority="71"/>
-    <w:lsdException w:name="Colorful List Accent 4" w:uiPriority="72"/>
-    <w:lsdException w:name="Colorful Grid Accent 4" w:uiPriority="73"/>
-    <w:lsdException w:name="Light Shading Accent 5" w:uiPriority="60"/>
-    <w:lsdException w:name="Light List Accent 5" w:uiPriority="61"/>
-    <w:lsdException w:name="Light Grid Accent 5" w:uiPriority="62"/>
-    <w:lsdException w:name="Medium Shading 1 Accent 5" w:uiPriority="63"/>
-    <w:lsdException w:name="Medium Shading 2 Accent 5" w:uiPriority="64"/>
-    <w:lsdException w:name="Medium List 1 Accent 5" w:uiPriority="65"/>
-    <w:lsdException w:name="Medium List 2 Accent 5" w:uiPriority="66"/>
-    <w:lsdException w:name="Medium Grid 1 Accent 5" w:uiPriority="67"/>
-    <w:lsdException w:name="Medium Grid 2 Accent 5" w:uiPriority="68"/>
-    <w:lsdException w:name="Medium Grid 3 Accent 5" w:uiPriority="69"/>
-    <w:lsdException w:name="Dark List Accent 5" w:uiPriority="70"/>
-    <w:lsdException w:name="Colorful Shading Accent 5" w:uiPriority="71"/>
-    <w:lsdException w:name="Colorful List Accent 5" w:uiPriority="72"/>
-    <w:lsdException w:name="Colorful Grid Accent 5" w:uiPriority="73"/>
-    <w:lsdException w:name="Light Shading Accent 6" w:uiPriority="60"/>
-    <w:lsdException w:name="Light List Accent 6" w:uiPriority="61"/>
-    <w:lsdException w:name="Light Grid Accent 6" w:uiPriority="62"/>
-    <w:lsdException w:name="Medium Shading 1 Accent 6" w:uiPriority="63"/>
-    <w:lsdException w:name="Medium Shading 2 Accent 6" w:uiPriority="64"/>
-    <w:lsdException w:name="Medium List 1 Accent 6" w:uiPriority="65"/>
-    <w:lsdException w:name="Medium List 2 Accent 6" w:uiPriority="66"/>
-    <w:lsdException w:name="Medium Grid 1 Accent 6" w:uiPriority="67"/>
-    <w:lsdException w:name="Medium Grid 2 Accent 6" w:uiPriority="68"/>
-    <w:lsdException w:name="Medium Grid 3 Accent 6" w:uiPriority="69"/>
-    <w:lsdException w:name="Dark List Accent 6" w:uiPriority="70"/>
-    <w:lsdException w:name="Colorful Shading Accent 6" w:uiPriority="71"/>
-    <w:lsdException w:name="Colorful List Accent 6" w:uiPriority="72"/>
-    <w:lsdException w:name="Colorful Grid Accent 6" w:uiPriority="73"/>
-    <w:lsdException w:name="Subtle Emphasis" w:uiPriority="19" w:qFormat="1"/>
-    <w:lsdException w:name="Intense Emphasis" w:uiPriority="21" w:qFormat="1"/>
-    <w:lsdException w:name="Subtle Reference" w:uiPriority="31" w:qFormat="1"/>
-    <w:lsdException w:name="Intense Reference" w:uiPriority="32" w:qFormat="1"/>
-    <w:lsdException w:name="Book Title" w:uiPriority="33" w:qFormat="1"/>
-    <w:lsdException w:name="Bibliography" w:semiHidden="1" w:uiPriority="37" w:unhideWhenUsed="1"/>
-    <w:lsdException w:name="TOC Heading" w:semiHidden="1" w:uiPriority="39" w:unhideWhenUsed="1" w:qFormat="1"/>
-    <w:lsdException w:name="Plain Table 1" w:uiPriority="41"/>
-    <w:lsdException w:name="Plain Table 2" w:uiPriority="42"/>
-    <w:lsdException w:name="Plain Table 3" w:uiPriority="43"/>
-    <w:lsdException w:name="Plain Table 4" w:uiPriority="44"/>
-    <w:lsdException w:name="Plain Table 5" w:uiPriority="45"/>
-    <w:lsdException w:name="Grid Table Light" w:uiPriority="40"/>
-    <w:lsdException w:name="Grid Table 1 Light" w:uiPriority="46"/>
-    <w:lsdException w:name="Grid Table 2" w:uiPriority="47"/>
-    <w:lsdException w:name="Grid Table 3" w:uiPriority="48"/>
-    <w:lsdException w:name="Grid Table 4" w:uiPriority="49"/>
-    <w:lsdException w:name="Grid Table 5 Dark" w:uiPriority="50"/>
-    <w:lsdException w:name="Grid Table 6 Colorful" w:uiPriority="51"/>
-    <w:lsdException w:name="Grid Table 7 Colorful" w:uiPriority="52"/>
-    <w:lsdException w:name="Grid Table 1 Light Accent 1" w:uiPriority="46"/>
-    <w:lsdException w:name="Grid Table 2 Accent 1" w:uiPriority="47"/>
-    <w:lsdException w:name="Grid Table 3 Accent 1" w:uiPriority="48"/>
-    <w:lsdException w:name="Grid Table 4 Accent 1" w:uiPriority="49"/>
-    <w:lsdException w:name="Grid Table 5 Dark Accent 1" w:uiPriority="50"/>
-    <w:lsdException w:name="Grid Table 6 Colorful Accent 1" w:uiPriority="51"/>
-    <w:lsdException w:name="Grid Table 7 Colorful Accent 1" w:uiPriority="52"/>
-    <w:lsdException w:name="Grid Table 1 Light Accent 2" w:uiPriority="46"/>
-    <w:lsdException w:name="Grid Table 2 Accent 2" w:uiPriority="47"/>
-    <w:lsdException w:name="Grid Table 3 Accent 2" w:uiPriority="48"/>
-    <w:lsdException w:name="Grid Table 4 Accent 2" w:uiPriority="49"/>
-    <w:lsdException w:name="Grid Table 5 Dark Accent 2" w:uiPriority="50"/>
-    <w:lsdException w:name="Grid Table 6 Colorful Accent 2" w:uiPriority="51"/>
-    <w:lsdException w:name="Grid Table 7 Colorful Accent 2" w:uiPriority="52"/>
-    <w:lsdException w:name="Grid Table 1 Light Accent 3" w:uiPriority="46"/>
-    <w:lsdException w:name="Grid Table 2 Accent 3" w:uiPriority="47"/>
-    <w:lsdException w:name="Grid Table 3 Accent 3" w:uiPriority="48"/>
-    <w:lsdException w:name="Grid Table 4 Accent 3" w:uiPriority="49"/>
-    <w:lsdException w:name="Grid Table 5 Dark Accent 3" w:uiPriority="50"/>
-    <w:lsdException w:name="Grid Table 6 Colorful Accent 3" w:uiPriority="51"/>
-    <w:lsdException w:name="Grid Table 7 Colorful Accent 3" w:uiPriority="52"/>
-    <w:lsdException w:name="Grid Table 1 Light Accent 4" w:uiPriority="46"/>
-    <w:lsdException w:name="Grid Table 2 Accent 4" w:uiPriority="47"/>
-    <w:lsdException w:name="Grid Table 3 Accent 4" w:uiPriority="48"/>
-    <w:lsdException w:name="Grid Table 4 Accent 4" w:uiPriority="49"/>
-    <w:lsdException w:name="Grid Table 5 Dark Accent 4" w:uiPriority="50"/>
-    <w:lsdException w:name="Grid Table 6 Colorful Accent 4" w:uiPriority="51"/>
-    <w:lsdException w:name="Grid Table 7 Colorful Accent 4" w:uiPriority="52"/>
-    <w:lsdException w:name="Grid Table 1 Light Accent 5" w:uiPriority="46"/>
-    <w:lsdException w:name="Grid Table 2 Accent 5" w:uiPriority="47"/>
-    <w:lsdException w:name="Grid Table 3 Accent 5" w:uiPriority="48"/>
-    <w:lsdException w:name="Grid Table 4 Accent 5" w:uiPriority="49"/>
-    <w:lsdException w:name="Grid Table 5 Dark Accent 5" w:uiPriority="50"/>
-    <w:lsdException w:name="Grid Table 6 Colorful Accent 5" w:uiPriority="51"/>
-    <w:lsdException w:name="Grid Table 7 Colorful Accent 5" w:uiPriority="52"/>
-    <w:lsdException w:name="Grid Table 1 Light Accent 6" w:uiPriority="46"/>
-    <w:lsdException w:name="Grid Table 2 Accent 6" w:uiPriority="47"/>
-    <w:lsdException w:name="Grid Table 3 Accent 6" w:uiPriority="48"/>
-    <w:lsdException w:name="Grid Table 4 Accent 6" w:uiPriority="49"/>
-    <w:lsdException w:name="Grid Table 5 Dark Accent 6" w:uiPriority="50"/>
-    <w:lsdException w:name="Grid Table 6 Colorful Accent 6" w:uiPriority="51"/>
-    <w:lsdException w:name="Grid Table 7 Colorful Accent 6" w:uiPriority="52"/>
-    <w:lsdException w:name="List Table 1 Light" w:uiPriority="46"/>
-    <w:lsdException w:name="List Table 2" w:uiPriority="47"/>
-    <w:lsdException w:name="List Table 3" w:uiPriority="48"/>
-    <w:lsdException w:name="List Table 4" w:uiPriority="49"/>
-    <w:lsdException w:name="List Table 5 Dark" w:uiPriority="50"/>
-    <w:lsdException w:name="List Table 6 Colorful" w:uiPriority="51"/>
-    <w:lsdException w:name="List Table 7 Colorful" w:uiPriority="52"/>
-    <w:lsdException w:name="List Table 1 Light Accent 1" w:uiPriority="46"/>
-    <w:lsdException w:name="List Table 2 Accent 1" w:uiPriority="47"/>
-    <w:lsdException w:name="List Table 3 Accent 1" w:uiPriority="48"/>
-    <w:lsdException w:name="List Table 4 Accent 1" w:uiPriority="49"/>
-    <w:lsdException w:name="List Table 5 Dark Accent 1" w:uiPriority="50"/>
-    <w:lsdException w:name="List Table 6 Colorful Accent 1" w:uiPriority="51"/>
-    <w:lsdException w:name="List Table 7 Colorful Accent 1" w:uiPriority="52"/>
-    <w:lsdException w:name="List Table 1 Light Accent 2" w:uiPriority="46"/>
-    <w:lsdException w:name="List Table 2 Accent 2" w:uiPriority="47"/>
-    <w:lsdException w:name="List Table 3 Accent 2" w:uiPriority="48"/>
-    <w:lsdException w:name="List Table 4 Accent 2" w:uiPriority="49"/>
-    <w:lsdException w:name="List Table 5 Dark Accent 2" w:uiPriority="50"/>
-    <w:lsdException w:name="List Table 6 Colorful Accent 2" w:uiPriority="51"/>
-    <w:lsdException w:name="List Table 7 Colorful Accent 2" w:uiPriority="52"/>
-    <w:lsdException w:name="List Table 1 Light Accent 3" w:uiPriority="46"/>
-    <w:lsdException w:name="List Table 2 Accent 3" w:uiPriority="47"/>
-    <w:lsdException w:name="List Table 3 Accent 3" w:uiPriority="48"/>
-    <w:lsdException w:name="List Table 4 Accent 3" w:uiPriority="49"/>
-    <w:lsdException w:name="List Table 5 Dark Accent 3" w:uiPriority="50"/>
-    <w:lsdException w:name="List Table 6 Colorful Accent 3" w:uiPriority="51"/>
-    <w:lsdException w:name="List Table 7 Colorful Accent 3" w:uiPriority="52"/>
-    <w:lsdException w:name="List Table 1 Light Accent 4" w:uiPriority="46"/>
-    <w:lsdException w:name="List Table 2 Accent 4" w:uiPriority="47"/>
-    <w:lsdException w:name="List Table 3 Accent 4" w:uiPriority="48"/>
-    <w:lsdException w:name="List Table 4 Accent 4" w:uiPriority="49"/>
-    <w:lsdException w:name="List Table 5 Dark Accent 4" w:uiPriority="50"/>
-    <w:lsdException w:name="List Table 6 Colorful Accent 4" w:uiPriority="51"/>
-    <w:lsdException w:name="List Table 7 Colorful Accent 4" w:uiPriority="52"/>
-    <w:lsdException w:name="List Table 1 Light Accent 5" w:uiPriority="46"/>
-    <w:lsdException w:name="List Table 2 Accent 5" w:uiPriority="47"/>
-    <w:lsdException w:name="List Table 3 Accent 5" w:uiPriority="48"/>
-    <w:lsdException w:name="List Table 4 Accent 5" w:uiPriority="49"/>
-    <w:lsdException w:name="List Table 5 Dark Accent 5" w:uiPriority="50"/>
-    <w:lsdException w:name="List Table 6 Colorful Accent 5" w:uiPriority="51"/>
-    <w:lsdException w:name="List Table 7 Colorful Accent 5" w:uiPriority="52"/>
-    <w:lsdException w:name="List Table 1 Light Accent 6" w:uiPriority="46"/>
-    <w:lsdException w:name="List Table 2 Accent 6" w:uiPriority="47"/>
-    <w:lsdException w:name="List Table 3 Accent 6" w:uiPriority="48"/>
-    <w:lsdException w:name="List Table 4 Accent 6" w:uiPriority="49"/>
-    <w:lsdException w:name="List Table 5 Dark Accent 6" w:uiPriority="50"/>
-    <w:lsdException w:name="List Table 6 Colorful Accent 6" w:uiPriority="51"/>
-    <w:lsdException w:name="List Table 7 Colorful Accent 6" w:uiPriority="52"/>
-    <w:lsdException w:name="Mention" w:semiHidden="1" w:unhideWhenUsed="1"/>
-    <w:lsdException w:name="Smart Hyperlink" w:semiHidden="1" w:unhideWhenUsed="1"/>
-    <w:lsdException w:name="Hashtag" w:semiHidden="1" w:unhideWhenUsed="1"/>
+  <w:latentStyles w:defLockedState="0" w:defUIPriority="99" w:defSemiHidden="1" w:defUnhideWhenUsed="1" w:defQFormat="0" w:count="267">
+    <w:lsdException w:name="Normal" w:semiHidden="0" w:uiPriority="0" w:unhideWhenUsed="0" w:qFormat="1"/>
+    <w:lsdException w:name="heading 1" w:semiHidden="0" w:uiPriority="9" w:unhideWhenUsed="0" w:qFormat="1"/>
+    <w:lsdException w:name="heading 2" w:uiPriority="9" w:qFormat="1"/>
+    <w:lsdException w:name="heading 3" w:uiPriority="9" w:qFormat="1"/>
+    <w:lsdException w:name="heading 4" w:uiPriority="9" w:qFormat="1"/>
+    <w:lsdException w:name="heading 5" w:uiPriority="9" w:qFormat="1"/>
+    <w:lsdException w:name="heading 6" w:uiPriority="9" w:qFormat="1"/>
+    <w:lsdException w:name="heading 7" w:uiPriority="9" w:qFormat="1"/>
+    <w:lsdException w:name="heading 8" w:uiPriority="9" w:qFormat="1"/>
+    <w:lsdException w:name="heading 9" w:uiPriority="9" w:qFormat="1"/>
+    <w:lsdException w:name="toc 1" w:uiPriority="39"/>
+    <w:lsdException w:name="toc 2" w:uiPriority="39"/>
+    <w:lsdException w:name="toc 3" w:uiPriority="39"/>
+    <w:lsdException w:name="toc 4" w:uiPriority="39"/>
+    <w:lsdException w:name="toc 5" w:uiPriority="39"/>
+    <w:lsdException w:name="toc 6" w:uiPriority="39"/>
+    <w:lsdException w:name="toc 7" w:uiPriority="39"/>
+    <w:lsdException w:name="toc 8" w:uiPriority="39"/>
+    <w:lsdException w:name="toc 9" w:uiPriority="39"/>
+    <w:lsdException w:name="caption" w:uiPriority="35" w:qFormat="1"/>
+    <w:lsdException w:name="Title" w:semiHidden="0" w:uiPriority="10" w:unhideWhenUsed="0" w:qFormat="1"/>
+    <w:lsdException w:name="Default Paragraph Font" w:uiPriority="1"/>
+    <w:lsdException w:name="Subtitle" w:semiHidden="0" w:uiPriority="11" w:unhideWhenUsed="0" w:qFormat="1"/>
+    <w:lsdException w:name="Strong" w:semiHidden="0" w:uiPriority="22" w:unhideWhenUsed="0" w:qFormat="1"/>
+    <w:lsdException w:name="Emphasis" w:semiHidden="0" w:uiPriority="20" w:unhideWhenUsed="0" w:qFormat="1"/>
+    <w:lsdException w:name="Table Grid" w:semiHidden="0" w:uiPriority="39" w:unhideWhenUsed="0"/>
+    <w:lsdException w:name="Placeholder Text" w:unhideWhenUsed="0"/>
+    <w:lsdException w:name="No Spacing" w:semiHidden="0" w:uiPriority="1" w:unhideWhenUsed="0" w:qFormat="1"/>
+    <w:lsdException w:name="Light Shading" w:semiHidden="0" w:uiPriority="60" w:unhideWhenUsed="0"/>
+    <w:lsdException w:name="Light List" w:semiHidden="0" w:uiPriority="61" w:unhideWhenUsed="0"/>
+    <w:lsdException w:name="Light Grid" w:semiHidden="0" w:uiPriority="62" w:unhideWhenUsed="0"/>
+    <w:lsdException w:name="Medium Shading 1" w:semiHidden="0" w:uiPriority="63" w:unhideWhenUsed="0"/>
+    <w:lsdException w:name="Medium Shading 2" w:semiHidden="0" w:uiPriority="64" w:unhideWhenUsed="0"/>
+    <w:lsdException w:name="Medium List 1" w:semiHidden="0" w:uiPriority="65" w:unhideWhenUsed="0"/>
+    <w:lsdException w:name="Medium List 2" w:semiHidden="0" w:uiPriority="66" w:unhideWhenUsed="0"/>
+    <w:lsdException w:name="Medium Grid 1" w:semiHidden="0" w:uiPriority="67" w:unhideWhenUsed="0"/>
+    <w:lsdException w:name="Medium Grid 2" w:semiHidden="0" w:uiPriority="68" w:unhideWhenUsed="0"/>
+    <w:lsdException w:name="Medium Grid 3" w:semiHidden="0" w:uiPriority="69" w:unhideWhenUsed="0"/>
+    <w:lsdException w:name="Dark List" w:semiHidden="0" w:uiPriority="70" w:unhideWhenUsed="0"/>
+    <w:lsdException w:name="Colorful Shading" w:semiHidden="0" w:uiPriority="71" w:unhideWhenUsed="0"/>
+    <w:lsdException w:name="Colorful List" w:semiHidden="0" w:uiPriority="72" w:unhideWhenUsed="0"/>
+    <w:lsdException w:name="Colorful Grid" w:semiHidden="0" w:uiPriority="73" w:unhideWhenUsed="0"/>
+    <w:lsdException w:name="Light Shading Accent 1" w:semiHidden="0" w:uiPriority="60" w:unhideWhenUsed="0"/>
+    <w:lsdException w:name="Light List Accent 1" w:semiHidden="0" w:uiPriority="61" w:unhideWhenUsed="0"/>
+    <w:lsdException w:name="Light Grid Accent 1" w:semiHidden="0" w:uiPriority="62" w:unhideWhenUsed="0"/>
+    <w:lsdException w:name="Medium Shading 1 Accent 1" w:semiHidden="0" w:uiPriority="63" w:unhideWhenUsed="0"/>
+    <w:lsdException w:name="Medium Shading 2 Accent 1" w:semiHidden="0" w:uiPriority="64" w:unhideWhenUsed="0"/>
+    <w:lsdException w:name="Medium List 1 Accent 1" w:semiHidden="0" w:uiPriority="65" w:unhideWhenUsed="0"/>
+    <w:lsdException w:name="Revision" w:unhideWhenUsed="0"/>
+    <w:lsdException w:name="List Paragraph" w:semiHidden="0" w:uiPriority="34" w:unhideWhenUsed="0" w:qFormat="1"/>
+    <w:lsdException w:name="Quote" w:semiHidden="0" w:uiPriority="29" w:unhideWhenUsed="0" w:qFormat="1"/>
+    <w:lsdException w:name="Intense Quote" w:semiHidden="0" w:uiPriority="30" w:unhideWhenUsed="0" w:qFormat="1"/>
+    <w:lsdException w:name="Medium List 2 Accent 1" w:semiHidden="0" w:uiPriority="66" w:unhideWhenUsed="0"/>
+    <w:lsdException w:name="Medium Grid 1 Accent 1" w:semiHidden="0" w:uiPriority="67" w:unhideWhenUsed="0"/>
+    <w:lsdException w:name="Medium Grid 2 Accent 1" w:semiHidden="0" w:uiPriority="68" w:unhideWhenUsed="0"/>
+    <w:lsdException w:name="Medium Grid 3 Accent 1" w:semiHidden="0" w:uiPriority="69" w:unhideWhenUsed="0"/>
+    <w:lsdException w:name="Dark List Accent 1" w:semiHidden="0" w:uiPriority="70" w:unhideWhenUsed="0"/>
+    <w:lsdException w:name="Colorful Shading Accent 1" w:semiHidden="0" w:uiPriority="71" w:unhideWhenUsed="0"/>
+    <w:lsdException w:name="Colorful List Accent 1" w:semiHidden="0" w:uiPriority="72" w:unhideWhenUsed="0"/>
+    <w:lsdException w:name="Colorful Grid Accent 1" w:semiHidden="0" w:uiPriority="73" w:unhideWhenUsed="0"/>
+    <w:lsdException w:name="Light Shading Accent 2" w:semiHidden="0" w:uiPriority="60" w:unhideWhenUsed="0"/>
+    <w:lsdException w:name="Light List Accent 2" w:semiHidden="0" w:uiPriority="61" w:unhideWhenUsed="0"/>
+    <w:lsdException w:name="Light Grid Accent 2" w:semiHidden="0" w:uiPriority="62" w:unhideWhenUsed="0"/>
+    <w:lsdException w:name="Medium Shading 1 Accent 2" w:semiHidden="0" w:uiPriority="63" w:unhideWhenUsed="0"/>
+    <w:lsdException w:name="Medium Shading 2 Accent 2" w:semiHidden="0" w:uiPriority="64" w:unhideWhenUsed="0"/>
+    <w:lsdException w:name="Medium List 1 Accent 2" w:semiHidden="0" w:uiPriority="65" w:unhideWhenUsed="0"/>
+    <w:lsdException w:name="Medium List 2 Accent 2" w:semiHidden="0" w:uiPriority="66" w:unhideWhenUsed="0"/>
+    <w:lsdException w:name="Medium Grid 1 Accent 2" w:semiHidden="0" w:uiPriority="67" w:unhideWhenUsed="0"/>
+    <w:lsdException w:name="Medium Grid 2 Accent 2" w:semiHidden="0" w:uiPriority="68" w:unhideWhenUsed="0"/>
+    <w:lsdException w:name="Medium Grid 3 Accent 2" w:semiHidden="0" w:uiPriority="69" w:unhideWhenUsed="0"/>
+    <w:lsdException w:name="Dark List Accent 2" w:semiHidden="0" w:uiPriority="70" w:unhideWhenUsed="0"/>
+    <w:lsdException w:name="Colorful Shading Accent 2" w:semiHidden="0" w:uiPriority="71" w:unhideWhenUsed="0"/>
+    <w:lsdException w:name="Colorful List Accent 2" w:semiHidden="0" w:uiPriority="72" w:unhideWhenUsed="0"/>
+    <w:lsdException w:name="Colorful Grid Accent 2" w:semiHidden="0" w:uiPriority="73" w:unhideWhenUsed="0"/>
+    <w:lsdException w:name="Light Shading Accent 3" w:semiHidden="0" w:uiPriority="60" w:unhideWhenUsed="0"/>
+    <w:lsdException w:name="Light List Accent 3" w:semiHidden="0" w:uiPriority="61" w:unhideWhenUsed="0"/>
+    <w:lsdException w:name="Light Grid Accent 3" w:semiHidden="0" w:uiPriority="62" w:unhideWhenUsed="0"/>
+    <w:lsdException w:name="Medium Shading 1 Accent 3" w:semiHidden="0" w:uiPriority="63" w:unhideWhenUsed="0"/>
+    <w:lsdException w:name="Medium Shading 2 Accent 3" w:semiHidden="0" w:uiPriority="64" w:unhideWhenUsed="0"/>
+    <w:lsdException w:name="Medium List 1 Accent 3" w:semiHidden="0" w:uiPriority="65" w:unhideWhenUsed="0"/>
+    <w:lsdException w:name="Medium List 2 Accent 3" w:semiHidden="0" w:uiPriority="66" w:unhideWhenUsed="0"/>
+    <w:lsdException w:name="Medium Grid 1 Accent 3" w:semiHidden="0" w:uiPriority="67" w:unhideWhenUsed="0"/>
+    <w:lsdException w:name="Medium Grid 2 Accent 3" w:semiHidden="0" w:uiPriority="68" w:unhideWhenUsed="0"/>
+    <w:lsdException w:name="Medium Grid 3 Accent 3" w:semiHidden="0" w:uiPriority="69" w:unhideWhenUsed="0"/>
+    <w:lsdException w:name="Dark List Accent 3" w:semiHidden="0" w:uiPriority="70" w:unhideWhenUsed="0"/>
+    <w:lsdException w:name="Colorful Shading Accent 3" w:semiHidden="0" w:uiPriority="71" w:unhideWhenUsed="0"/>
+    <w:lsdException w:name="Colorful List Accent 3" w:semiHidden="0" w:uiPriority="72" w:unhideWhenUsed="0"/>
+    <w:lsdException w:name="Colorful Grid Accent 3" w:semiHidden="0" w:uiPriority="73" w:unhideWhenUsed="0"/>
+    <w:lsdException w:name="Light Shading Accent 4" w:semiHidden="0" w:uiPriority="60" w:unhideWhenUsed="0"/>
+    <w:lsdException w:name="Light List Accent 4" w:semiHidden="0" w:uiPriority="61" w:unhideWhenUsed="0"/>
+    <w:lsdException w:name="Light Grid Accent 4" w:semiHidden="0" w:uiPriority="62" w:unhideWhenUsed="0"/>
+    <w:lsdException w:name="Medium Shading 1 Accent 4" w:semiHidden="0" w:uiPriority="63" w:unhideWhenUsed="0"/>
+    <w:lsdException w:name="Medium Shading 2 Accent 4" w:semiHidden="0" w:uiPriority="64" w:unhideWhenUsed="0"/>
+    <w:lsdException w:name="Medium List 1 Accent 4" w:semiHidden="0" w:uiPriority="65" w:unhideWhenUsed="0"/>
+    <w:lsdException w:name="Medium List 2 Accent 4" w:semiHidden="0" w:uiPriority="66" w:unhideWhenUsed="0"/>
+    <w:lsdException w:name="Medium Grid 1 Accent 4" w:semiHidden="0" w:uiPriority="67" w:unhideWhenUsed="0"/>
+    <w:lsdException w:name="Medium Grid 2 Accent 4" w:semiHidden="0" w:uiPriority="68" w:unhideWhenUsed="0"/>
+    <w:lsdException w:name="Medium Grid 3 Accent 4" w:semiHidden="0" w:uiPriority="69" w:unhideWhenUsed="0"/>
+    <w:lsdException w:name="Dark List Accent 4" w:semiHidden="0" w:uiPriority="70" w:unhideWhenUsed="0"/>
+    <w:lsdException w:name="Colorful Shading Accent 4" w:semiHidden="0" w:uiPriority="71" w:unhideWhenUsed="0"/>
+    <w:lsdException w:name="Colorful List Accent 4" w:semiHidden="0" w:uiPriority="72" w:unhideWhenUsed="0"/>
+    <w:lsdException w:name="Colorful Grid Accent 4" w:semiHidden="0" w:uiPriority="73" w:unhideWhenUsed="0"/>
+    <w:lsdException w:name="Light Shading Accent 5" w:semiHidden="0" w:uiPriority="60" w:unhideWhenUsed="0"/>
+    <w:lsdException w:name="Light List Accent 5" w:semiHidden="0" w:uiPriority="61" w:unhideWhenUsed="0"/>
+    <w:lsdException w:name="Light Grid Accent 5" w:semiHidden="0" w:uiPriority="62" w:unhideWhenUsed="0"/>
+    <w:lsdException w:name="Medium Shading 1 Accent 5" w:semiHidden="0" w:uiPriority="63" w:unhideWhenUsed="0"/>
+    <w:lsdException w:name="Medium Shading 2 Accent 5" w:semiHidden="0" w:uiPriority="64" w:unhideWhenUsed="0"/>
+    <w:lsdException w:name="Medium List 1 Accent 5" w:semiHidden="0" w:uiPriority="65" w:unhideWhenUsed="0"/>
+    <w:lsdException w:name="Medium List 2 Accent 5" w:semiHidden="0" w:uiPriority="66" w:unhideWhenUsed="0"/>
+    <w:lsdException w:name="Medium Grid 1 Accent 5" w:semiHidden="0" w:uiPriority="67" w:unhideWhenUsed="0"/>
+    <w:lsdException w:name="Medium Grid 2 Accent 5" w:semiHidden="0" w:uiPriority="68" w:unhideWhenUsed="0"/>
+    <w:lsdException w:name="Medium Grid 3 Accent 5" w:semiHidden="0" w:uiPriority="69" w:unhideWhenUsed="0"/>
+    <w:lsdException w:name="Dark List Accent 5" w:semiHidden="0" w:uiPriority="70" w:unhideWhenUsed="0"/>
+    <w:lsdException w:name="Colorful Shading Accent 5" w:semiHidden="0" w:uiPriority="71" w:unhideWhenUsed="0"/>
+    <w:lsdException w:name="Colorful List Accent 5" w:semiHidden="0" w:uiPriority="72" w:unhideWhenUsed="0"/>
+    <w:lsdException w:name="Colorful Grid Accent 5" w:semiHidden="0" w:uiPriority="73" w:unhideWhenUsed="0"/>
+    <w:lsdException w:name="Light Shading Accent 6" w:semiHidden="0" w:uiPriority="60" w:unhideWhenUsed="0"/>
+    <w:lsdException w:name="Light List Accent 6" w:semiHidden="0" w:uiPriority="61" w:unhideWhenUsed="0"/>
+    <w:lsdException w:name="Light Grid Accent 6" w:semiHidden="0" w:uiPriority="62" w:unhideWhenUsed="0"/>
+    <w:lsdException w:name="Medium Shading 1 Accent 6" w:semiHidden="0" w:uiPriority="63" w:unhideWhenUsed="0"/>
+    <w:lsdException w:name="Medium Shading 2 Accent 6" w:semiHidden="0" w:uiPriority="64" w:unhideWhenUsed="0"/>
+    <w:lsdException w:name="Medium List 1 Accent 6" w:semiHidden="0" w:uiPriority="65" w:unhideWhenUsed="0"/>
+    <w:lsdException w:name="Medium List 2 Accent 6" w:semiHidden="0" w:uiPriority="66" w:unhideWhenUsed="0"/>
+    <w:lsdException w:name="Medium Grid 1 Accent 6" w:semiHidden="0" w:uiPriority="67" w:unhideWhenUsed="0"/>
+    <w:lsdException w:name="Medium Grid 2 Accent 6" w:semiHidden="0" w:uiPriority="68" w:unhideWhenUsed="0"/>
+    <w:lsdException w:name="Medium Grid 3 Accent 6" w:semiHidden="0" w:uiPriority="69" w:unhideWhenUsed="0"/>
+    <w:lsdException w:name="Dark List Accent 6" w:semiHidden="0" w:uiPriority="70" w:unhideWhenUsed="0"/>
+    <w:lsdException w:name="Colorful Shading Accent 6" w:semiHidden="0" w:uiPriority="71" w:unhideWhenUsed="0"/>
+    <w:lsdException w:name="Colorful List Accent 6" w:semiHidden="0" w:uiPriority="72" w:unhideWhenUsed="0"/>
+    <w:lsdException w:name="Colorful Grid Accent 6" w:semiHidden="0" w:uiPriority="73" w:unhideWhenUsed="0"/>
+    <w:lsdException w:name="Subtle Emphasis" w:semiHidden="0" w:uiPriority="19" w:unhideWhenUsed="0" w:qFormat="1"/>
+    <w:lsdException w:name="Intense Emphasis" w:semiHidden="0" w:uiPriority="21" w:unhideWhenUsed="0" w:qFormat="1"/>
+    <w:lsdException w:name="Subtle Reference" w:semiHidden="0" w:uiPriority="31" w:unhideWhenUsed="0" w:qFormat="1"/>
+    <w:lsdException w:name="Intense Reference" w:semiHidden="0" w:uiPriority="32" w:unhideWhenUsed="0" w:qFormat="1"/>
+    <w:lsdException w:name="Book Title" w:semiHidden="0" w:uiPriority="33" w:unhideWhenUsed="0" w:qFormat="1"/>
+    <w:lsdException w:name="Bibliography" w:uiPriority="37"/>
+    <w:lsdException w:name="TOC Heading" w:uiPriority="39" w:qFormat="1"/>
   </w:latentStyles>
   <w:style w:type="paragraph" w:default="1" w:styleId="Normal">
     <w:name w:val="Normal"/>
     <w:qFormat/>
+    <w:rsid w:val="00D959AE"/>
   </w:style>
   <w:style w:type="character" w:default="1" w:styleId="DefaultParagraphFont">
     <w:name w:val="Default Paragraph Font"/>
@@ -4718,6 +4639,7 @@
     <w:uiPriority w:val="99"/>
     <w:semiHidden/>
     <w:unhideWhenUsed/>
+    <w:qFormat/>
     <w:tblPr>
       <w:tblInd w:w="0" w:type="dxa"/>
       <w:tblCellMar>
@@ -4791,7 +4713,7 @@
     </a:clrScheme>
     <a:fontScheme name="Office">
       <a:majorFont>
-        <a:latin typeface="Calibri Light" panose="020F0302020204030204"/>
+        <a:latin typeface="Calibri Light"/>
         <a:ea typeface=""/>
         <a:cs typeface=""/>
         <a:font script="Jpan" typeface="ＭＳ ゴシック"/>
@@ -4826,7 +4748,7 @@
         <a:font script="Geor" typeface="Sylfaen"/>
       </a:majorFont>
       <a:minorFont>
-        <a:latin typeface="Calibri" panose="020F0502020204030204"/>
+        <a:latin typeface="Calibri"/>
         <a:ea typeface=""/>
         <a:cs typeface=""/>
         <a:font script="Jpan" typeface="ＭＳ 明朝"/>
@@ -5003,7 +4925,7 @@
   <a:extraClrSchemeLst/>
   <a:extLst>
     <a:ext uri="{05A4C25C-085E-4340-85A3-A5531E510DB2}">
-      <thm15:themeFamily xmlns:thm15="http://schemas.microsoft.com/office/thememl/2012/main" name="Office Theme" id="{62F939B6-93AF-4DB8-9C6B-D6C7DFDC589F}" vid="{4A3C46E8-61CC-4603-A589-7422A47A8E4A}"/>
+      <thm15:themeFamily xmlns="" xmlns:thm15="http://schemas.microsoft.com/office/thememl/2012/main" name="Office Theme" id="{62F939B6-93AF-4DB8-9C6B-D6C7DFDC589F}" vid="{4A3C46E8-61CC-4603-A589-7422A47A8E4A}"/>
     </a:ext>
   </a:extLst>
 </a:theme>

</xml_diff>